<commit_message>
ajoute Mockito.spy(objet) + groupingBy() avec liste de sous élément + classes utilitaires sur les listes
</commit_message>
<xml_diff>
--- a/Java-Commandes.docx
+++ b/Java-Commandes.docx
@@ -1029,8 +1029,6 @@
             </w:r>
           </w:p>
         </w:tc>
-        <w:bookmarkStart w:id="0" w:name="_GoBack"/>
-        <w:bookmarkEnd w:id="0"/>
       </w:tr>
       <w:tr>
         <w:tc>
@@ -19528,7 +19526,10 @@
               <w:rPr>
                 <w:rStyle w:val="E-CodeGrasCar"/>
               </w:rPr>
-              <w:t>&gt;(</w:t>
+              <w:t>&gt;</w:t>
+            </w:r>
+            <w:r>
+              <w:t>(</w:t>
             </w:r>
             <w:proofErr w:type="gramEnd"/>
             <w:r>
@@ -19671,6 +19672,9 @@
             <w:pPr>
               <w:pStyle w:val="A-Important"/>
             </w:pPr>
+            <w:r>
+              <w:t>static &lt;T&gt;</w:t>
+            </w:r>
           </w:p>
         </w:tc>
         <w:tc>
@@ -19678,30 +19682,100 @@
             <w:tcW w:w="4110" w:type="dxa"/>
             <w:shd w:val="clear" w:color="auto" w:fill="auto"/>
           </w:tcPr>
-          <w:p/>
-        </w:tc>
-        <w:tc>
-          <w:tcPr>
-            <w:tcW w:w="5245" w:type="dxa"/>
-            <w:gridSpan w:val="5"/>
+          <w:p>
+            <w:r>
+              <w:t>méthode générique statique</w:t>
+            </w:r>
+          </w:p>
+        </w:tc>
+        <w:tc>
+          <w:tcPr>
+            <w:tcW w:w="10631" w:type="dxa"/>
+            <w:gridSpan w:val="8"/>
             <w:shd w:val="clear" w:color="auto" w:fill="auto"/>
           </w:tcPr>
           <w:p>
             <w:pPr>
               <w:pStyle w:val="E-Code"/>
             </w:pPr>
-          </w:p>
-        </w:tc>
-        <w:tc>
-          <w:tcPr>
-            <w:tcW w:w="5386" w:type="dxa"/>
-            <w:gridSpan w:val="3"/>
-            <w:shd w:val="clear" w:color="auto" w:fill="auto"/>
-          </w:tcPr>
-          <w:p>
-            <w:pPr>
-              <w:pStyle w:val="E-Code"/>
-            </w:pPr>
+            <w:r>
+              <w:t>public class TestsUtils {</w:t>
+            </w:r>
+          </w:p>
+          <w:p>
+            <w:pPr>
+              <w:pStyle w:val="E-Code"/>
+            </w:pPr>
+            <w:r>
+              <w:t xml:space="preserve">    public </w:t>
+            </w:r>
+            <w:r>
+              <w:rPr>
+                <w:rStyle w:val="E-CodeGrasCar"/>
+              </w:rPr>
+              <w:t>static &lt;T&gt;</w:t>
+            </w:r>
+            <w:r>
+              <w:t xml:space="preserve"> boolean </w:t>
+            </w:r>
+            <w:proofErr w:type="gramStart"/>
+            <w:r>
+              <w:t>contenuListesIdentiques(</w:t>
+            </w:r>
+            <w:proofErr w:type="gramEnd"/>
+            <w:r>
+              <w:t>List&lt;</w:t>
+            </w:r>
+            <w:r>
+              <w:rPr>
+                <w:rStyle w:val="E-CodeGrasCar"/>
+              </w:rPr>
+              <w:t>T</w:t>
+            </w:r>
+            <w:r>
+              <w:t>&gt; listA, List&lt;</w:t>
+            </w:r>
+            <w:r>
+              <w:rPr>
+                <w:rStyle w:val="E-CodeGrasCar"/>
+              </w:rPr>
+              <w:t>T</w:t>
+            </w:r>
+            <w:r>
+              <w:t>&gt; listB) {</w:t>
+            </w:r>
+          </w:p>
+          <w:p>
+            <w:pPr>
+              <w:pStyle w:val="E-Code"/>
+            </w:pPr>
+            <w:r>
+              <w:t xml:space="preserve">        return </w:t>
+            </w:r>
+            <w:proofErr w:type="gramStart"/>
+            <w:r>
+              <w:t>listA.containsAll(</w:t>
+            </w:r>
+            <w:proofErr w:type="gramEnd"/>
+            <w:r>
+              <w:t>listB) &amp;&amp; listB.containsAll(listA);</w:t>
+            </w:r>
+          </w:p>
+          <w:p>
+            <w:pPr>
+              <w:pStyle w:val="E-Code"/>
+            </w:pPr>
+            <w:r>
+              <w:t xml:space="preserve">    }</w:t>
+            </w:r>
+          </w:p>
+          <w:p>
+            <w:pPr>
+              <w:pStyle w:val="E-Code"/>
+            </w:pPr>
+            <w:r>
+              <w:t>}</w:t>
+            </w:r>
           </w:p>
         </w:tc>
         <w:tc>
@@ -26949,6 +27023,265 @@
             </w:r>
             <w:r>
               <w:t>));</w:t>
+            </w:r>
+          </w:p>
+        </w:tc>
+        <w:tc>
+          <w:tcPr>
+            <w:tcW w:w="5386" w:type="dxa"/>
+            <w:gridSpan w:val="3"/>
+            <w:shd w:val="clear" w:color="auto" w:fill="99FFCC"/>
+          </w:tcPr>
+          <w:p/>
+        </w:tc>
+      </w:tr>
+      <w:tr>
+        <w:tc>
+          <w:tcPr>
+            <w:tcW w:w="1844" w:type="dxa"/>
+            <w:shd w:val="clear" w:color="auto" w:fill="99FFCC"/>
+          </w:tcPr>
+          <w:p>
+            <w:pPr>
+              <w:pStyle w:val="A-Important"/>
+            </w:pPr>
+          </w:p>
+        </w:tc>
+        <w:tc>
+          <w:tcPr>
+            <w:tcW w:w="4110" w:type="dxa"/>
+            <w:shd w:val="clear" w:color="auto" w:fill="99FFCC"/>
+          </w:tcPr>
+          <w:p>
+            <w:pPr>
+              <w:jc w:val="center"/>
+            </w:pPr>
+            <w:r>
+              <w:t>e</w:t>
+            </w:r>
+            <w:r>
+              <w:t xml:space="preserve">n faisant un </w:t>
+            </w:r>
+            <w:r>
+              <w:t>calcul</w:t>
+            </w:r>
+            <w:r>
+              <w:t xml:space="preserve"> sur l'une des valeurs de l'objet (somme, moyenne, concaténation, ...)</w:t>
+            </w:r>
+          </w:p>
+        </w:tc>
+        <w:tc>
+          <w:tcPr>
+            <w:tcW w:w="10631" w:type="dxa"/>
+            <w:gridSpan w:val="8"/>
+            <w:shd w:val="clear" w:color="auto" w:fill="99FFCC"/>
+          </w:tcPr>
+          <w:p>
+            <w:pPr>
+              <w:pStyle w:val="E-Code"/>
+            </w:pPr>
+            <w:r>
+              <w:rPr>
+                <w:rStyle w:val="E-CodeGrasCar"/>
+                <w:b w:val="0"/>
+                <w:color w:val="000000" w:themeColor="text1"/>
+              </w:rPr>
+              <w:t xml:space="preserve">Map&lt;Client, Integer&gt; result = </w:t>
+            </w:r>
+            <w:proofErr w:type="gramStart"/>
+            <w:r>
+              <w:rPr>
+                <w:rStyle w:val="E-CodeGrasCar"/>
+                <w:b w:val="0"/>
+                <w:color w:val="000000" w:themeColor="text1"/>
+              </w:rPr>
+              <w:t>commandes.stream(</w:t>
+            </w:r>
+            <w:proofErr w:type="gramEnd"/>
+            <w:r>
+              <w:rPr>
+                <w:rStyle w:val="E-CodeGrasCar"/>
+                <w:b w:val="0"/>
+                <w:color w:val="000000" w:themeColor="text1"/>
+              </w:rPr>
+              <w:t>).collect(Collectors</w:t>
+            </w:r>
+            <w:r>
+              <w:rPr>
+                <w:rStyle w:val="E-CodeGrasCar"/>
+              </w:rPr>
+              <w:t>.groupingBy(</w:t>
+            </w:r>
+            <w:r>
+              <w:rPr>
+                <w:rStyle w:val="E-CodeGrasCar"/>
+                <w:b w:val="0"/>
+                <w:color w:val="000000" w:themeColor="text1"/>
+              </w:rPr>
+              <w:t>Commande::getClient</w:t>
+            </w:r>
+            <w:r>
+              <w:rPr>
+                <w:rStyle w:val="E-CodeGrasCar"/>
+              </w:rPr>
+              <w:t>,</w:t>
+            </w:r>
+            <w:r>
+              <w:rPr>
+                <w:rStyle w:val="E-CodeGrasCar"/>
+                <w:b w:val="0"/>
+                <w:color w:val="000000" w:themeColor="text1"/>
+              </w:rPr>
+              <w:t xml:space="preserve"> </w:t>
+            </w:r>
+            <w:r>
+              <w:rPr>
+                <w:rStyle w:val="E-CodeGrasCar"/>
+                <w:color w:val="008000"/>
+              </w:rPr>
+              <w:t>Collectors.summingInt(</w:t>
+            </w:r>
+            <w:r>
+              <w:rPr>
+                <w:rStyle w:val="E-CodeGrasCar"/>
+                <w:b w:val="0"/>
+                <w:color w:val="000000" w:themeColor="text1"/>
+              </w:rPr>
+              <w:t>Commande::getTotalCommande</w:t>
+            </w:r>
+            <w:r>
+              <w:rPr>
+                <w:rStyle w:val="E-CodeGrasCar"/>
+                <w:color w:val="008000"/>
+              </w:rPr>
+              <w:t>)</w:t>
+            </w:r>
+            <w:r>
+              <w:rPr>
+                <w:rStyle w:val="E-CodeGrasCar"/>
+              </w:rPr>
+              <w:t>)</w:t>
+            </w:r>
+            <w:r>
+              <w:rPr>
+                <w:rStyle w:val="E-CodeGrasCar"/>
+                <w:b w:val="0"/>
+                <w:color w:val="000000" w:themeColor="text1"/>
+              </w:rPr>
+              <w:t>);</w:t>
+            </w:r>
+            <w:bookmarkStart w:id="0" w:name="_GoBack"/>
+            <w:bookmarkEnd w:id="0"/>
+          </w:p>
+        </w:tc>
+        <w:tc>
+          <w:tcPr>
+            <w:tcW w:w="5386" w:type="dxa"/>
+            <w:gridSpan w:val="3"/>
+            <w:shd w:val="clear" w:color="auto" w:fill="99FFCC"/>
+          </w:tcPr>
+          <w:p/>
+        </w:tc>
+      </w:tr>
+      <w:tr>
+        <w:tc>
+          <w:tcPr>
+            <w:tcW w:w="1844" w:type="dxa"/>
+            <w:shd w:val="clear" w:color="auto" w:fill="99FFCC"/>
+          </w:tcPr>
+          <w:p>
+            <w:pPr>
+              <w:pStyle w:val="A-Important"/>
+            </w:pPr>
+          </w:p>
+        </w:tc>
+        <w:tc>
+          <w:tcPr>
+            <w:tcW w:w="4110" w:type="dxa"/>
+            <w:shd w:val="clear" w:color="auto" w:fill="99FFCC"/>
+          </w:tcPr>
+          <w:p>
+            <w:pPr>
+              <w:jc w:val="center"/>
+            </w:pPr>
+            <w:r>
+              <w:t>e</w:t>
+            </w:r>
+            <w:r>
+              <w:t>n faisant une liste sur l'un des champs de l'objet</w:t>
+            </w:r>
+          </w:p>
+        </w:tc>
+        <w:tc>
+          <w:tcPr>
+            <w:tcW w:w="10631" w:type="dxa"/>
+            <w:gridSpan w:val="8"/>
+            <w:shd w:val="clear" w:color="auto" w:fill="99FFCC"/>
+          </w:tcPr>
+          <w:p>
+            <w:pPr>
+              <w:pStyle w:val="E-Code"/>
+            </w:pPr>
+            <w:r>
+              <w:t xml:space="preserve">Map&lt;Client, List&lt;Integer&gt;&gt; result = </w:t>
+            </w:r>
+            <w:proofErr w:type="gramStart"/>
+            <w:r>
+              <w:t>commandes.stream(</w:t>
+            </w:r>
+            <w:proofErr w:type="gramEnd"/>
+            <w:r>
+              <w:t>).collect(Collectors</w:t>
+            </w:r>
+            <w:r>
+              <w:rPr>
+                <w:rStyle w:val="E-CodeGrasCar"/>
+              </w:rPr>
+              <w:t>.groupingBy(</w:t>
+            </w:r>
+            <w:r>
+              <w:t>Commande::getClient</w:t>
+            </w:r>
+            <w:r>
+              <w:rPr>
+                <w:rStyle w:val="E-CodeGrasCar"/>
+              </w:rPr>
+              <w:t>,</w:t>
+            </w:r>
+            <w:r>
+              <w:t xml:space="preserve"> Collectors</w:t>
+            </w:r>
+            <w:r>
+              <w:rPr>
+                <w:b/>
+                <w:color w:val="008000"/>
+              </w:rPr>
+              <w:t>.mapping(</w:t>
+            </w:r>
+            <w:r>
+              <w:t xml:space="preserve">Commande::getTotalCommande, </w:t>
+            </w:r>
+            <w:r>
+              <w:rPr>
+                <w:rStyle w:val="E-CodeGrasCar"/>
+              </w:rPr>
+              <w:t>Collectors.toList()</w:t>
+            </w:r>
+            <w:r>
+              <w:rPr>
+                <w:b/>
+                <w:color w:val="008000"/>
+              </w:rPr>
+              <w:t>)</w:t>
+            </w:r>
+            <w:r>
+              <w:rPr>
+                <w:rStyle w:val="E-CodeGrasCar"/>
+              </w:rPr>
+              <w:t>)</w:t>
+            </w:r>
+            <w:r>
+              <w:t>);</w:t>
             </w:r>
           </w:p>
         </w:tc>
@@ -51995,7 +52328,7 @@
         <v:path o:extrusionok="f" gradientshapeok="t" o:connecttype="rect"/>
         <o:lock v:ext="edit" aspectratio="t"/>
       </v:shapetype>
-      <v:shape id="_x0000_i1027" type="#_x0000_t75" style="width:11pt;height:11pt" o:bullet="t">
+      <v:shape id="_x0000_i1050" type="#_x0000_t75" style="width:11pt;height:11pt" o:bullet="t">
         <v:imagedata r:id="rId1" o:title="mso1266"/>
       </v:shape>
     </w:pict>
@@ -54140,7 +54473,6 @@
   <w:style w:type="character" w:default="1" w:styleId="Policepardfaut">
     <w:name w:val="Default Paragraph Font"/>
     <w:uiPriority w:val="1"/>
-    <w:semiHidden/>
     <w:unhideWhenUsed/>
   </w:style>
   <w:style w:type="table" w:default="1" w:styleId="TableauNormal">
@@ -54629,7 +54961,6 @@
   <w:style w:type="character" w:default="1" w:styleId="Policepardfaut">
     <w:name w:val="Default Paragraph Font"/>
     <w:uiPriority w:val="1"/>
-    <w:semiHidden/>
     <w:unhideWhenUsed/>
   </w:style>
   <w:style w:type="table" w:default="1" w:styleId="TableauNormal">

</xml_diff>

<commit_message>
cst SQL + distinct spécifique Java
</commit_message>
<xml_diff>
--- a/Java-Commandes.docx
+++ b/Java-Commandes.docx
@@ -25023,7 +25023,80 @@
             <w:gridSpan w:val="3"/>
             <w:shd w:val="clear" w:color="auto" w:fill="EAF1DD" w:themeFill="accent3" w:themeFillTint="33"/>
           </w:tcPr>
-          <w:p/>
+          <w:p>
+            <w:r>
+              <w:rPr>
+                <w:rStyle w:val="B-AttentionCar"/>
+              </w:rPr>
+              <w:t>ATTTENTION :</w:t>
+            </w:r>
+            <w:r>
+              <w:rPr>
+                <w:rStyle w:val="C-RemarqueCar"/>
+              </w:rPr>
+              <w:t xml:space="preserve"> </w:t>
+            </w:r>
+            <w:r>
+              <w:t xml:space="preserve">se base sur la méthode </w:t>
+            </w:r>
+            <w:proofErr w:type="gramStart"/>
+            <w:r>
+              <w:rPr>
+                <w:rStyle w:val="E-CodeCar"/>
+              </w:rPr>
+              <w:t>equals(</w:t>
+            </w:r>
+            <w:proofErr w:type="gramEnd"/>
+            <w:r>
+              <w:rPr>
+                <w:rStyle w:val="E-CodeCar"/>
+              </w:rPr>
+              <w:t xml:space="preserve">  </w:t>
+            </w:r>
+            <w:r>
+              <w:rPr>
+                <w:rStyle w:val="E-CodeCar"/>
+              </w:rPr>
+              <w:t>)</w:t>
+            </w:r>
+            <w:r>
+              <w:t xml:space="preserve"> des objets</w:t>
+            </w:r>
+          </w:p>
+          <w:p>
+            <w:r>
+              <w:rPr>
+                <w:rStyle w:val="C-RemarqueCar"/>
+              </w:rPr>
+              <w:t>Rq:</w:t>
+            </w:r>
+            <w:r>
+              <w:t xml:space="preserve"> </w:t>
+            </w:r>
+            <w:r>
+              <w:t>si on souhaite éliminer les doublons d'une liste en personnalisant la regle de discrimination sans modifier la méthode equals de l'objet, plusieurs possibilités</w:t>
+            </w:r>
+            <w:r>
+              <w:t xml:space="preserve"> : voir </w:t>
+            </w:r>
+            <w:r>
+              <w:rPr>
+                <w:u w:val="single"/>
+              </w:rPr>
+              <w:t>Java-ExempleCodes</w:t>
+            </w:r>
+            <w:r>
+              <w:t xml:space="preserve"> &gt; </w:t>
+            </w:r>
+            <w:r>
+              <w:rPr>
+                <w:i/>
+              </w:rPr>
+              <w:t>Exemples pratiques</w:t>
+            </w:r>
+            <w:bookmarkStart w:id="0" w:name="_GoBack"/>
+            <w:bookmarkEnd w:id="0"/>
+          </w:p>
         </w:tc>
       </w:tr>
       <w:tr>
@@ -27170,8 +27243,6 @@
               </w:rPr>
               <w:t>);</w:t>
             </w:r>
-            <w:bookmarkStart w:id="0" w:name="_GoBack"/>
-            <w:bookmarkEnd w:id="0"/>
           </w:p>
         </w:tc>
         <w:tc>
@@ -52328,7 +52399,7 @@
         <v:path o:extrusionok="f" gradientshapeok="t" o:connecttype="rect"/>
         <o:lock v:ext="edit" aspectratio="t"/>
       </v:shapetype>
-      <v:shape id="_x0000_i1050" type="#_x0000_t75" style="width:11pt;height:11pt" o:bullet="t">
+      <v:shape id="_x0000_i1035" type="#_x0000_t75" style="width:11pt;height:11pt" o:bullet="t">
         <v:imagedata r:id="rId1" o:title="mso1266"/>
       </v:shape>
     </w:pict>
@@ -54473,6 +54544,7 @@
   <w:style w:type="character" w:default="1" w:styleId="Policepardfaut">
     <w:name w:val="Default Paragraph Font"/>
     <w:uiPriority w:val="1"/>
+    <w:semiHidden/>
     <w:unhideWhenUsed/>
   </w:style>
   <w:style w:type="table" w:default="1" w:styleId="TableauNormal">
@@ -54961,6 +55033,7 @@
   <w:style w:type="character" w:default="1" w:styleId="Policepardfaut">
     <w:name w:val="Default Paragraph Font"/>
     <w:uiPriority w:val="1"/>
+    <w:semiHidden/>
     <w:unhideWhenUsed/>
   </w:style>
   <w:style w:type="table" w:default="1" w:styleId="TableauNormal">

</xml_diff>

<commit_message>
ajoute clone() + iterateur + lecteur fichiers
</commit_message>
<xml_diff>
--- a/Java-Commandes.docx
+++ b/Java-Commandes.docx
@@ -1162,7 +1162,7 @@
         <w:tblLook w:val="04A0" w:firstRow="1" w:lastRow="0" w:firstColumn="1" w:lastColumn="0" w:noHBand="0" w:noVBand="1"/>
       </w:tblPr>
       <w:tblGrid>
-        <w:gridCol w:w="1844"/>
+        <w:gridCol w:w="1843"/>
         <w:gridCol w:w="4110"/>
         <w:gridCol w:w="1843"/>
         <w:gridCol w:w="1559"/>
@@ -1171,10 +1171,10 @@
         <w:gridCol w:w="567"/>
         <w:gridCol w:w="425"/>
         <w:gridCol w:w="142"/>
-        <w:gridCol w:w="4819"/>
-        <w:gridCol w:w="1418"/>
+        <w:gridCol w:w="4820"/>
+        <w:gridCol w:w="1417"/>
         <w:gridCol w:w="992"/>
-        <w:gridCol w:w="2976"/>
+        <w:gridCol w:w="2977"/>
       </w:tblGrid>
       <w:tr>
         <w:tc>
@@ -8398,25 +8398,15 @@
                 <w:b/>
                 <w:i/>
               </w:rPr>
-              <w:t>n</w:t>
-            </w:r>
-            <w:r>
-              <w:rPr>
-                <w:b/>
-                <w:i/>
-              </w:rPr>
-              <w:t>ame</w:t>
-            </w:r>
-          </w:p>
-          <w:p>
-            <w:pPr>
-              <w:pStyle w:val="E-Code"/>
-            </w:pPr>
-            <w:r>
-              <w:t>MonEnum elt</w:t>
-            </w:r>
-            <w:r>
-              <w:t xml:space="preserve"> = </w:t>
+              <w:t>name</w:t>
+            </w:r>
+          </w:p>
+          <w:p>
+            <w:pPr>
+              <w:pStyle w:val="E-Code"/>
+            </w:pPr>
+            <w:r>
+              <w:t xml:space="preserve">MonEnum elt = </w:t>
             </w:r>
             <w:proofErr w:type="gramStart"/>
             <w:r>
@@ -9075,8 +9065,6 @@
             <w:r>
               <w:t>).stream().map(MonEnum::getCode).collect(Collectors.toList());</w:t>
             </w:r>
-            <w:bookmarkStart w:id="0" w:name="_GoBack"/>
-            <w:bookmarkEnd w:id="0"/>
           </w:p>
           <w:p>
             <w:pPr>
@@ -17580,6 +17568,17 @@
             <w:pPr>
               <w:pStyle w:val="A-Important"/>
             </w:pPr>
+            <w:r>
+              <w:t>.</w:t>
+            </w:r>
+            <w:proofErr w:type="gramStart"/>
+            <w:r>
+              <w:t>clone(</w:t>
+            </w:r>
+            <w:proofErr w:type="gramEnd"/>
+            <w:r>
+              <w:t>)</w:t>
+            </w:r>
           </w:p>
         </w:tc>
         <w:tc>
@@ -17587,7 +17586,11 @@
             <w:tcW w:w="4110" w:type="dxa"/>
             <w:shd w:val="clear" w:color="auto" w:fill="auto"/>
           </w:tcPr>
-          <w:p/>
+          <w:p>
+            <w:r>
+              <w:t>méthode permétant de cloner (deep copy) un objet</w:t>
+            </w:r>
+          </w:p>
         </w:tc>
         <w:tc>
           <w:tcPr>
@@ -17604,6 +17607,718 @@
                 <w:color w:val="000000" w:themeColor="text1"/>
               </w:rPr>
             </w:pPr>
+            <w:r>
+              <w:rPr>
+                <w:rStyle w:val="E-CodeGrasCar"/>
+                <w:b w:val="0"/>
+                <w:color w:val="000000" w:themeColor="text1"/>
+              </w:rPr>
+              <w:t xml:space="preserve">public class MaClasse </w:t>
+            </w:r>
+            <w:r>
+              <w:rPr>
+                <w:rStyle w:val="E-CodeGrasCar"/>
+              </w:rPr>
+              <w:t>implements Cloneable</w:t>
+            </w:r>
+            <w:r>
+              <w:rPr>
+                <w:rStyle w:val="E-CodeGrasCar"/>
+                <w:b w:val="0"/>
+                <w:color w:val="000000" w:themeColor="text1"/>
+              </w:rPr>
+              <w:t xml:space="preserve"> {</w:t>
+            </w:r>
+          </w:p>
+          <w:p>
+            <w:pPr>
+              <w:pStyle w:val="E-Code"/>
+              <w:rPr>
+                <w:rStyle w:val="E-CodeGrasCar"/>
+                <w:b w:val="0"/>
+                <w:color w:val="000000" w:themeColor="text1"/>
+              </w:rPr>
+            </w:pPr>
+            <w:r>
+              <w:rPr>
+                <w:rStyle w:val="E-CodeGrasCar"/>
+                <w:b w:val="0"/>
+                <w:color w:val="000000" w:themeColor="text1"/>
+              </w:rPr>
+              <w:t xml:space="preserve">   private int nombre;</w:t>
+            </w:r>
+          </w:p>
+          <w:p>
+            <w:pPr>
+              <w:pStyle w:val="E-Code"/>
+              <w:rPr>
+                <w:rStyle w:val="E-CodeGrasCar"/>
+                <w:b w:val="0"/>
+                <w:color w:val="000000" w:themeColor="text1"/>
+              </w:rPr>
+            </w:pPr>
+            <w:r>
+              <w:rPr>
+                <w:rStyle w:val="E-CodeGrasCar"/>
+                <w:b w:val="0"/>
+                <w:color w:val="000000" w:themeColor="text1"/>
+              </w:rPr>
+              <w:t xml:space="preserve">   private String phrase;</w:t>
+            </w:r>
+          </w:p>
+          <w:p>
+            <w:pPr>
+              <w:pStyle w:val="E-Code"/>
+              <w:rPr>
+                <w:rStyle w:val="E-CodeGrasCar"/>
+                <w:b w:val="0"/>
+                <w:color w:val="000000" w:themeColor="text1"/>
+              </w:rPr>
+            </w:pPr>
+            <w:r>
+              <w:rPr>
+                <w:rStyle w:val="E-CodeGrasCar"/>
+                <w:b w:val="0"/>
+                <w:color w:val="000000" w:themeColor="text1"/>
+              </w:rPr>
+              <w:t xml:space="preserve">   private MonAtribut;</w:t>
+            </w:r>
+          </w:p>
+          <w:p>
+            <w:pPr>
+              <w:pStyle w:val="E-Code"/>
+              <w:rPr>
+                <w:rStyle w:val="E-CodeGrasCar"/>
+                <w:b w:val="0"/>
+                <w:color w:val="000000" w:themeColor="text1"/>
+              </w:rPr>
+            </w:pPr>
+          </w:p>
+          <w:p>
+            <w:pPr>
+              <w:pStyle w:val="E-Code"/>
+              <w:rPr>
+                <w:rStyle w:val="E-CodeGrasCar"/>
+                <w:b w:val="0"/>
+                <w:color w:val="000000" w:themeColor="text1"/>
+              </w:rPr>
+            </w:pPr>
+            <w:r>
+              <w:rPr>
+                <w:rStyle w:val="E-CodeGrasCar"/>
+                <w:b w:val="0"/>
+                <w:color w:val="000000" w:themeColor="text1"/>
+              </w:rPr>
+              <w:t xml:space="preserve">   public MaClasse </w:t>
+            </w:r>
+            <w:proofErr w:type="gramStart"/>
+            <w:r>
+              <w:rPr>
+                <w:rStyle w:val="E-CodeGrasCar"/>
+                <w:b w:val="0"/>
+                <w:color w:val="000000" w:themeColor="text1"/>
+              </w:rPr>
+              <w:t>clone(</w:t>
+            </w:r>
+            <w:proofErr w:type="gramEnd"/>
+            <w:r>
+              <w:rPr>
+                <w:rStyle w:val="E-CodeGrasCar"/>
+                <w:b w:val="0"/>
+                <w:color w:val="000000" w:themeColor="text1"/>
+              </w:rPr>
+              <w:t>) {</w:t>
+            </w:r>
+          </w:p>
+          <w:p>
+            <w:pPr>
+              <w:pStyle w:val="E-Code"/>
+              <w:rPr>
+                <w:rStyle w:val="E-CodeGrasCar"/>
+                <w:b w:val="0"/>
+                <w:color w:val="000000" w:themeColor="text1"/>
+              </w:rPr>
+            </w:pPr>
+            <w:r>
+              <w:rPr>
+                <w:rStyle w:val="E-CodeGrasCar"/>
+                <w:b w:val="0"/>
+                <w:color w:val="000000" w:themeColor="text1"/>
+              </w:rPr>
+              <w:t xml:space="preserve">      MaClasse monClone = null;</w:t>
+            </w:r>
+          </w:p>
+          <w:p>
+            <w:pPr>
+              <w:pStyle w:val="E-Code"/>
+              <w:rPr>
+                <w:rStyle w:val="E-CodeGrasCar"/>
+                <w:color w:val="000000" w:themeColor="text1"/>
+              </w:rPr>
+            </w:pPr>
+            <w:r>
+              <w:rPr>
+                <w:rStyle w:val="E-CodeGrasCar"/>
+                <w:b w:val="0"/>
+                <w:color w:val="000000" w:themeColor="text1"/>
+              </w:rPr>
+              <w:t xml:space="preserve">      </w:t>
+            </w:r>
+            <w:r>
+              <w:rPr>
+                <w:rStyle w:val="E-CodeGrasCar"/>
+                <w:color w:val="000000" w:themeColor="text1"/>
+              </w:rPr>
+              <w:t>try {</w:t>
+            </w:r>
+          </w:p>
+          <w:p>
+            <w:pPr>
+              <w:pStyle w:val="E-Code"/>
+              <w:rPr>
+                <w:rStyle w:val="E-CodeGrasCar"/>
+                <w:b w:val="0"/>
+                <w:color w:val="000000" w:themeColor="text1"/>
+              </w:rPr>
+            </w:pPr>
+            <w:r>
+              <w:rPr>
+                <w:rStyle w:val="E-CodeGrasCar"/>
+                <w:b w:val="0"/>
+                <w:color w:val="000000" w:themeColor="text1"/>
+              </w:rPr>
+              <w:t xml:space="preserve">         monClone = </w:t>
+            </w:r>
+            <w:proofErr w:type="gramStart"/>
+            <w:r>
+              <w:rPr>
+                <w:rStyle w:val="E-CodeGrasCar"/>
+              </w:rPr>
+              <w:t>super.clone(</w:t>
+            </w:r>
+            <w:proofErr w:type="gramEnd"/>
+            <w:r>
+              <w:rPr>
+                <w:rStyle w:val="E-CodeGrasCar"/>
+              </w:rPr>
+              <w:t>);</w:t>
+            </w:r>
+          </w:p>
+          <w:p>
+            <w:pPr>
+              <w:pStyle w:val="E-Code"/>
+              <w:rPr>
+                <w:rStyle w:val="E-CodeGrasCar"/>
+                <w:color w:val="000000" w:themeColor="text1"/>
+              </w:rPr>
+            </w:pPr>
+            <w:r>
+              <w:rPr>
+                <w:rStyle w:val="E-CodeGrasCar"/>
+                <w:b w:val="0"/>
+                <w:color w:val="000000" w:themeColor="text1"/>
+              </w:rPr>
+              <w:t xml:space="preserve">      </w:t>
+            </w:r>
+            <w:r>
+              <w:rPr>
+                <w:rStyle w:val="E-CodeGrasCar"/>
+                <w:color w:val="000000" w:themeColor="text1"/>
+              </w:rPr>
+              <w:t xml:space="preserve">} </w:t>
+            </w:r>
+            <w:proofErr w:type="gramStart"/>
+            <w:r>
+              <w:rPr>
+                <w:rStyle w:val="E-CodeGrasCar"/>
+                <w:color w:val="000000" w:themeColor="text1"/>
+              </w:rPr>
+              <w:t>catch(</w:t>
+            </w:r>
+            <w:proofErr w:type="gramEnd"/>
+            <w:r>
+              <w:rPr>
+                <w:rStyle w:val="E-CodeGrasCar"/>
+                <w:color w:val="000000" w:themeColor="text1"/>
+              </w:rPr>
+              <w:t>CloneNotSupportedException e) {</w:t>
+            </w:r>
+          </w:p>
+          <w:p>
+            <w:pPr>
+              <w:pStyle w:val="E-Code"/>
+              <w:rPr>
+                <w:rStyle w:val="E-CodeGrasCar"/>
+                <w:b w:val="0"/>
+                <w:color w:val="000000" w:themeColor="text1"/>
+              </w:rPr>
+            </w:pPr>
+            <w:r>
+              <w:rPr>
+                <w:rStyle w:val="E-CodeGrasCar"/>
+                <w:b w:val="0"/>
+                <w:color w:val="000000" w:themeColor="text1"/>
+              </w:rPr>
+              <w:t xml:space="preserve">         e.printStackTrace(System.err);</w:t>
+            </w:r>
+          </w:p>
+          <w:p>
+            <w:pPr>
+              <w:pStyle w:val="E-Code"/>
+              <w:rPr>
+                <w:rStyle w:val="E-CodeGrasCar"/>
+                <w:color w:val="000000" w:themeColor="text1"/>
+              </w:rPr>
+            </w:pPr>
+            <w:r>
+              <w:rPr>
+                <w:rStyle w:val="E-CodeGrasCar"/>
+                <w:b w:val="0"/>
+                <w:color w:val="000000" w:themeColor="text1"/>
+              </w:rPr>
+              <w:t xml:space="preserve">      </w:t>
+            </w:r>
+            <w:r>
+              <w:rPr>
+                <w:rStyle w:val="E-CodeGrasCar"/>
+                <w:color w:val="000000" w:themeColor="text1"/>
+              </w:rPr>
+              <w:t>}</w:t>
+            </w:r>
+          </w:p>
+          <w:p>
+            <w:pPr>
+              <w:pStyle w:val="E-Code"/>
+              <w:rPr>
+                <w:rStyle w:val="E-CodeGrasCar"/>
+                <w:b w:val="0"/>
+                <w:color w:val="000000" w:themeColor="text1"/>
+              </w:rPr>
+            </w:pPr>
+          </w:p>
+          <w:p>
+            <w:pPr>
+              <w:pStyle w:val="E-Code"/>
+              <w:rPr>
+                <w:rStyle w:val="E-CodeGrasCar"/>
+                <w:b w:val="0"/>
+                <w:color w:val="000000" w:themeColor="text1"/>
+              </w:rPr>
+            </w:pPr>
+            <w:r>
+              <w:rPr>
+                <w:rStyle w:val="E-CodeGrasCar"/>
+                <w:b w:val="0"/>
+                <w:color w:val="000000" w:themeColor="text1"/>
+              </w:rPr>
+              <w:t xml:space="preserve">      monClone.monAtribut = </w:t>
+            </w:r>
+            <w:proofErr w:type="gramStart"/>
+            <w:r>
+              <w:rPr>
+                <w:rStyle w:val="E-CodeGrasCar"/>
+                <w:b w:val="0"/>
+                <w:color w:val="000000" w:themeColor="text1"/>
+              </w:rPr>
+              <w:t>monAtribut</w:t>
+            </w:r>
+            <w:r>
+              <w:rPr>
+                <w:rStyle w:val="E-CodeGrasCar"/>
+              </w:rPr>
+              <w:t>.clone(</w:t>
+            </w:r>
+            <w:proofErr w:type="gramEnd"/>
+            <w:r>
+              <w:rPr>
+                <w:rStyle w:val="E-CodeGrasCar"/>
+              </w:rPr>
+              <w:t>)</w:t>
+            </w:r>
+            <w:r>
+              <w:rPr>
+                <w:rStyle w:val="E-CodeGrasCar"/>
+                <w:b w:val="0"/>
+                <w:color w:val="000000" w:themeColor="text1"/>
+              </w:rPr>
+              <w:t>;</w:t>
+            </w:r>
+          </w:p>
+          <w:p>
+            <w:pPr>
+              <w:pStyle w:val="E-Code"/>
+              <w:rPr>
+                <w:rStyle w:val="E-CodeGrasCar"/>
+                <w:b w:val="0"/>
+                <w:color w:val="000000" w:themeColor="text1"/>
+              </w:rPr>
+            </w:pPr>
+          </w:p>
+          <w:p>
+            <w:pPr>
+              <w:pStyle w:val="E-Code"/>
+              <w:rPr>
+                <w:rStyle w:val="E-CodeGrasCar"/>
+                <w:b w:val="0"/>
+                <w:color w:val="000000" w:themeColor="text1"/>
+              </w:rPr>
+            </w:pPr>
+            <w:r>
+              <w:rPr>
+                <w:rStyle w:val="E-CodeGrasCar"/>
+                <w:b w:val="0"/>
+                <w:color w:val="000000" w:themeColor="text1"/>
+              </w:rPr>
+              <w:t xml:space="preserve">      return monClone;</w:t>
+            </w:r>
+          </w:p>
+          <w:p>
+            <w:pPr>
+              <w:pStyle w:val="E-Code"/>
+              <w:rPr>
+                <w:rStyle w:val="E-CodeGrasCar"/>
+                <w:b w:val="0"/>
+                <w:color w:val="000000" w:themeColor="text1"/>
+              </w:rPr>
+            </w:pPr>
+            <w:r>
+              <w:rPr>
+                <w:rStyle w:val="E-CodeGrasCar"/>
+                <w:b w:val="0"/>
+                <w:color w:val="000000" w:themeColor="text1"/>
+              </w:rPr>
+              <w:t xml:space="preserve">   }</w:t>
+            </w:r>
+          </w:p>
+          <w:p>
+            <w:pPr>
+              <w:pStyle w:val="E-Code"/>
+              <w:rPr>
+                <w:rStyle w:val="E-CodeGrasCar"/>
+                <w:b w:val="0"/>
+                <w:color w:val="000000" w:themeColor="text1"/>
+              </w:rPr>
+            </w:pPr>
+            <w:r>
+              <w:rPr>
+                <w:rStyle w:val="E-CodeGrasCar"/>
+                <w:b w:val="0"/>
+                <w:color w:val="000000" w:themeColor="text1"/>
+              </w:rPr>
+              <w:t>}</w:t>
+            </w:r>
+          </w:p>
+        </w:tc>
+        <w:tc>
+          <w:tcPr>
+            <w:tcW w:w="5387" w:type="dxa"/>
+            <w:gridSpan w:val="3"/>
+            <w:shd w:val="clear" w:color="auto" w:fill="auto"/>
+          </w:tcPr>
+          <w:p>
+            <w:pPr>
+              <w:pStyle w:val="E-Code"/>
+            </w:pPr>
+            <w:r>
+              <w:lastRenderedPageBreak/>
+              <w:t xml:space="preserve">public class Enfant </w:t>
+            </w:r>
+            <w:r>
+              <w:rPr>
+                <w:rStyle w:val="E-CodeGrasCar"/>
+              </w:rPr>
+              <w:t>extends Personne</w:t>
+            </w:r>
+            <w:r>
+              <w:t xml:space="preserve"> {</w:t>
+            </w:r>
+          </w:p>
+          <w:p>
+            <w:pPr>
+              <w:pStyle w:val="E-Code"/>
+            </w:pPr>
+            <w:r>
+              <w:t xml:space="preserve">   private Jouet jouetPrefere;</w:t>
+            </w:r>
+          </w:p>
+          <w:p>
+            <w:pPr>
+              <w:pStyle w:val="E-Code"/>
+            </w:pPr>
+            <w:r>
+              <w:t xml:space="preserve">  </w:t>
+            </w:r>
+          </w:p>
+          <w:p>
+            <w:pPr>
+              <w:pStyle w:val="E-Code"/>
+            </w:pPr>
+            <w:r>
+              <w:t xml:space="preserve">   public </w:t>
+            </w:r>
+            <w:proofErr w:type="gramStart"/>
+            <w:r>
+              <w:t>Enfant(</w:t>
+            </w:r>
+            <w:proofErr w:type="gramEnd"/>
+            <w:r>
+              <w:t>Patronyme patronyme, int age, Jouet jouetPrefere) {</w:t>
+            </w:r>
+          </w:p>
+          <w:p>
+            <w:pPr>
+              <w:pStyle w:val="E-Code"/>
+            </w:pPr>
+            <w:r>
+              <w:t xml:space="preserve">      </w:t>
+            </w:r>
+            <w:proofErr w:type="gramStart"/>
+            <w:r>
+              <w:t>super(</w:t>
+            </w:r>
+            <w:proofErr w:type="gramEnd"/>
+            <w:r>
+              <w:t>patronyme, age);</w:t>
+            </w:r>
+          </w:p>
+          <w:p>
+            <w:pPr>
+              <w:pStyle w:val="E-Code"/>
+            </w:pPr>
+            <w:r>
+              <w:t xml:space="preserve">      this.jouetPrefere = jouetPrefere;</w:t>
+            </w:r>
+          </w:p>
+          <w:p>
+            <w:pPr>
+              <w:pStyle w:val="E-Code"/>
+            </w:pPr>
+            <w:r>
+              <w:t xml:space="preserve">   }</w:t>
+            </w:r>
+          </w:p>
+          <w:p>
+            <w:pPr>
+              <w:pStyle w:val="E-Code"/>
+            </w:pPr>
+          </w:p>
+          <w:p>
+            <w:pPr>
+              <w:pStyle w:val="E-Code"/>
+            </w:pPr>
+            <w:r>
+              <w:t xml:space="preserve">   public Object </w:t>
+            </w:r>
+            <w:proofErr w:type="gramStart"/>
+            <w:r>
+              <w:t>clone(</w:t>
+            </w:r>
+            <w:proofErr w:type="gramEnd"/>
+            <w:r>
+              <w:t xml:space="preserve">) {    </w:t>
+            </w:r>
+          </w:p>
+          <w:p>
+            <w:pPr>
+              <w:pStyle w:val="E-Code"/>
+            </w:pPr>
+            <w:r>
+              <w:t xml:space="preserve">      Enfant enfant = </w:t>
+            </w:r>
+            <w:proofErr w:type="gramStart"/>
+            <w:r>
+              <w:rPr>
+                <w:rStyle w:val="E-CodeGrasCar"/>
+              </w:rPr>
+              <w:t>super.clone(</w:t>
+            </w:r>
+            <w:proofErr w:type="gramEnd"/>
+            <w:r>
+              <w:rPr>
+                <w:rStyle w:val="E-CodeGrasCar"/>
+              </w:rPr>
+              <w:t>)</w:t>
+            </w:r>
+            <w:r>
+              <w:t xml:space="preserve">;  </w:t>
+            </w:r>
+          </w:p>
+          <w:p>
+            <w:pPr>
+              <w:pStyle w:val="E-Code"/>
+            </w:pPr>
+            <w:r>
+              <w:t xml:space="preserve">      enfant.jouetPrefere = </w:t>
+            </w:r>
+            <w:proofErr w:type="gramStart"/>
+            <w:r>
+              <w:t>jouetPrefere.clone(</w:t>
+            </w:r>
+            <w:proofErr w:type="gramEnd"/>
+            <w:r>
+              <w:t>);</w:t>
+            </w:r>
+          </w:p>
+          <w:p>
+            <w:pPr>
+              <w:pStyle w:val="E-Code"/>
+            </w:pPr>
+            <w:r>
+              <w:lastRenderedPageBreak/>
+              <w:t xml:space="preserve">        </w:t>
+            </w:r>
+          </w:p>
+          <w:p>
+            <w:pPr>
+              <w:pStyle w:val="E-Code"/>
+            </w:pPr>
+            <w:r>
+              <w:t xml:space="preserve">      return enfant;</w:t>
+            </w:r>
+          </w:p>
+          <w:p>
+            <w:pPr>
+              <w:pStyle w:val="E-Code"/>
+            </w:pPr>
+            <w:r>
+              <w:t xml:space="preserve">      }</w:t>
+            </w:r>
+          </w:p>
+          <w:p>
+            <w:pPr>
+              <w:pStyle w:val="E-Code"/>
+            </w:pPr>
+            <w:r>
+              <w:t>}</w:t>
+            </w:r>
+          </w:p>
+        </w:tc>
+        <w:tc>
+          <w:tcPr>
+            <w:tcW w:w="5385" w:type="dxa"/>
+            <w:gridSpan w:val="3"/>
+            <w:shd w:val="clear" w:color="auto" w:fill="auto"/>
+          </w:tcPr>
+          <w:p>
+            <w:r>
+              <w:rPr>
+                <w:rStyle w:val="C-RemarqueCar"/>
+              </w:rPr>
+              <w:lastRenderedPageBreak/>
+              <w:t>Rq:</w:t>
+            </w:r>
+            <w:r>
+              <w:t xml:space="preserve"> seuls les attributs non imuables doivent eux-mêmes implémenter l'interface Cloneable et appeler la méthode </w:t>
+            </w:r>
+            <w:r>
+              <w:rPr>
+                <w:rStyle w:val="E-CodeCar"/>
+              </w:rPr>
+              <w:t>.</w:t>
+            </w:r>
+            <w:proofErr w:type="gramStart"/>
+            <w:r>
+              <w:rPr>
+                <w:rStyle w:val="E-CodeCar"/>
+              </w:rPr>
+              <w:t>clone(</w:t>
+            </w:r>
+            <w:proofErr w:type="gramEnd"/>
+            <w:r>
+              <w:rPr>
+                <w:rStyle w:val="E-CodeCar"/>
+              </w:rPr>
+              <w:t>)</w:t>
+            </w:r>
+            <w:r>
+              <w:t xml:space="preserve"> lors du clonage de l'objet parent</w:t>
+            </w:r>
+          </w:p>
+          <w:p/>
+          <w:p>
+            <w:r>
+              <w:rPr>
+                <w:rStyle w:val="C-RemarqueCar"/>
+              </w:rPr>
+              <w:t>Rq:</w:t>
+            </w:r>
+            <w:r>
+              <w:t xml:space="preserve"> si une classe h</w:t>
+            </w:r>
+            <w:bookmarkStart w:id="0" w:name="_GoBack"/>
+            <w:bookmarkEnd w:id="0"/>
+            <w:r>
+              <w:t xml:space="preserve">érite d'une classe implémentant </w:t>
+            </w:r>
+            <w:r>
+              <w:rPr>
+                <w:rStyle w:val="E-CodeCar"/>
+              </w:rPr>
+              <w:t>Cloneable</w:t>
+            </w:r>
+            <w:r>
+              <w:t xml:space="preserve">, alors la nouvelle instance est créé en utilisant la méthode </w:t>
+            </w:r>
+            <w:proofErr w:type="gramStart"/>
+            <w:r>
+              <w:rPr>
+                <w:rStyle w:val="E-CodeGrasCar"/>
+              </w:rPr>
+              <w:t>super.clone(</w:t>
+            </w:r>
+            <w:proofErr w:type="gramEnd"/>
+            <w:r>
+              <w:rPr>
+                <w:rStyle w:val="E-CodeGrasCar"/>
+              </w:rPr>
+              <w:t>)</w:t>
+            </w:r>
+            <w:r>
+              <w:t xml:space="preserve"> qui ne doit pas lever de </w:t>
+            </w:r>
+            <w:r>
+              <w:rPr>
+                <w:rStyle w:val="E-CodeCar"/>
+              </w:rPr>
+              <w:t>CloneNotSupportedException</w:t>
+            </w:r>
+          </w:p>
+        </w:tc>
+      </w:tr>
+      <w:tr>
+        <w:tc>
+          <w:tcPr>
+            <w:tcW w:w="1844" w:type="dxa"/>
+            <w:shd w:val="clear" w:color="auto" w:fill="auto"/>
+          </w:tcPr>
+          <w:p>
+            <w:pPr>
+              <w:pStyle w:val="A-Important"/>
+            </w:pPr>
+          </w:p>
+        </w:tc>
+        <w:tc>
+          <w:tcPr>
+            <w:tcW w:w="4110" w:type="dxa"/>
+            <w:shd w:val="clear" w:color="auto" w:fill="auto"/>
+          </w:tcPr>
+          <w:p/>
+        </w:tc>
+        <w:tc>
+          <w:tcPr>
+            <w:tcW w:w="5245" w:type="dxa"/>
+            <w:gridSpan w:val="5"/>
+            <w:shd w:val="clear" w:color="auto" w:fill="auto"/>
+          </w:tcPr>
+          <w:p>
+            <w:pPr>
+              <w:pStyle w:val="E-Code"/>
+              <w:rPr>
+                <w:rStyle w:val="E-CodeGrasCar"/>
+                <w:b w:val="0"/>
+                <w:color w:val="000000" w:themeColor="text1"/>
+              </w:rPr>
+            </w:pPr>
           </w:p>
         </w:tc>
         <w:tc>
@@ -17886,7 +18601,6 @@
               <w:pStyle w:val="E-Code"/>
             </w:pPr>
             <w:r>
-              <w:lastRenderedPageBreak/>
               <w:t xml:space="preserve">     }</w:t>
             </w:r>
           </w:p>
@@ -18000,7 +18714,6 @@
               <w:pStyle w:val="A-Important"/>
             </w:pPr>
             <w:r>
-              <w:lastRenderedPageBreak/>
               <w:t>new</w:t>
             </w:r>
           </w:p>
@@ -18821,7 +19534,11 @@
               <w:t>méthodes de la classe de base</w:t>
             </w:r>
             <w:r>
-              <w:t xml:space="preserve"> dans le corps de la classe dérivée</w:t>
+              <w:t xml:space="preserve"> dans le corps de la classe </w:t>
+            </w:r>
+            <w:r>
+              <w:lastRenderedPageBreak/>
+              <w:t>dérivée</w:t>
             </w:r>
           </w:p>
           <w:p>
@@ -18841,6 +19558,7 @@
             </w:pPr>
             <w:proofErr w:type="gramStart"/>
             <w:r>
+              <w:lastRenderedPageBreak/>
               <w:t>super.maMethodeDeBase</w:t>
             </w:r>
             <w:r>
@@ -18894,6 +19612,7 @@
               <w:rPr>
                 <w:lang w:val="en-US"/>
               </w:rPr>
+              <w:lastRenderedPageBreak/>
               <w:t>MaClasseDerivee(type val1, type val2, type val3) {</w:t>
             </w:r>
           </w:p>
@@ -18933,6 +19652,7 @@
               <w:pStyle w:val="E-Code"/>
             </w:pPr>
             <w:r>
+              <w:lastRenderedPageBreak/>
               <w:t xml:space="preserve">     this.prop3 = val3;</w:t>
             </w:r>
           </w:p>
@@ -18996,7 +19716,12 @@
           </w:tcPr>
           <w:p>
             <w:r>
-              <w:t xml:space="preserve">le constructeur de la classe dérivée doit obligatoirement faire appel au constructeur de la classe de base dès la </w:t>
+              <w:lastRenderedPageBreak/>
+              <w:t xml:space="preserve">le constructeur de la classe dérivée doit obligatoirement faire appel au constructeur de la </w:t>
+            </w:r>
+            <w:r>
+              <w:lastRenderedPageBreak/>
+              <w:t xml:space="preserve">classe de base dès la </w:t>
             </w:r>
             <w:proofErr w:type="gramStart"/>
             <w:r>
@@ -19033,6 +19758,7 @@
               <w:pStyle w:val="B-Attention"/>
             </w:pPr>
             <w:r>
+              <w:lastRenderedPageBreak/>
               <w:t xml:space="preserve">   </w:t>
             </w:r>
             <w:r>
@@ -19330,7 +20056,6 @@
               <w:rPr>
                 <w:lang w:val="en-US"/>
               </w:rPr>
-              <w:lastRenderedPageBreak/>
               <w:t>}</w:t>
             </w:r>
           </w:p>
@@ -19521,7 +20246,6 @@
               <w:rPr>
                 <w:rStyle w:val="C-RemarqueCar"/>
               </w:rPr>
-              <w:lastRenderedPageBreak/>
               <w:t>Remarque :</w:t>
             </w:r>
             <w:r>
@@ -19581,11 +20305,7 @@
               <w:t>ATTENTION :</w:t>
             </w:r>
             <w:r>
-              <w:t xml:space="preserve"> il est déconseillé de créer une </w:t>
-            </w:r>
-            <w:r>
-              <w:lastRenderedPageBreak/>
-              <w:t>nouvelle méthode dans la classe dérivée sans la créer abstraite dans la classe de base</w:t>
+              <w:t xml:space="preserve"> il est déconseillé de créer une nouvelle méthode dans la classe dérivée sans la créer abstraite dans la classe de base</w:t>
             </w:r>
           </w:p>
           <w:p>
@@ -19834,6 +20554,7 @@
               <w:pStyle w:val="E-Code"/>
             </w:pPr>
             <w:r>
+              <w:lastRenderedPageBreak/>
               <w:t xml:space="preserve">     //Accesseurs</w:t>
             </w:r>
           </w:p>
@@ -19944,6 +20665,7 @@
               <w:pStyle w:val="E-Code"/>
             </w:pPr>
             <w:r>
+              <w:lastRenderedPageBreak/>
               <w:t>public class maGenerique &lt;T, U, V&gt; {</w:t>
             </w:r>
           </w:p>
@@ -20051,7 +20773,14 @@
               <w:rPr>
                 <w:i/>
               </w:rPr>
-              <w:t>maGenerique&lt;String&gt; monObjet = new maGenerique&lt;String</w:t>
+              <w:t xml:space="preserve">maGenerique&lt;String&gt; monObjet = new </w:t>
+            </w:r>
+            <w:r>
+              <w:rPr>
+                <w:i/>
+              </w:rPr>
+              <w:lastRenderedPageBreak/>
+              <w:t>maGenerique&lt;String</w:t>
             </w:r>
             <w:proofErr w:type="gramStart"/>
             <w:r>
@@ -20077,6 +20806,7 @@
           </w:tcPr>
           <w:p>
             <w:r>
+              <w:lastRenderedPageBreak/>
               <w:t>classe générique prenant plusieurs types génériques si plusieurs paramètres de différents types</w:t>
             </w:r>
           </w:p>
@@ -20163,6 +20893,7 @@
               <w:pStyle w:val="A-Important"/>
             </w:pPr>
             <w:r>
+              <w:lastRenderedPageBreak/>
               <w:t>static &lt;T&gt;</w:t>
             </w:r>
           </w:p>
@@ -20521,7 +21252,6 @@
               <w:rPr>
                 <w:lang w:val="en-US"/>
               </w:rPr>
-              <w:lastRenderedPageBreak/>
               <w:t xml:space="preserve">     public String maMethodeB();</w:t>
             </w:r>
           </w:p>
@@ -20545,7 +21275,6 @@
               <w:rPr>
                 <w:rStyle w:val="C-RemarqueCar"/>
               </w:rPr>
-              <w:lastRenderedPageBreak/>
               <w:t>Remarque :</w:t>
             </w:r>
             <w:r>
@@ -20576,7 +21305,6 @@
               <w:rPr>
                 <w:rStyle w:val="B-AttentionCar"/>
               </w:rPr>
-              <w:lastRenderedPageBreak/>
               <w:t>ATTENTION :</w:t>
             </w:r>
             <w:r>
@@ -20619,7 +21347,6 @@
               <w:pStyle w:val="A-Important"/>
             </w:pPr>
             <w:r>
-              <w:lastRenderedPageBreak/>
               <w:t>implements</w:t>
             </w:r>
           </w:p>
@@ -21446,6 +22173,7 @@
               <w:pStyle w:val="E-Code"/>
             </w:pPr>
             <w:r>
+              <w:lastRenderedPageBreak/>
               <w:t>}</w:t>
             </w:r>
           </w:p>
@@ -21462,6 +22190,7 @@
               </w:rPr>
             </w:pPr>
             <w:r>
+              <w:lastRenderedPageBreak/>
               <w:t xml:space="preserve">doit être placé </w:t>
             </w:r>
             <w:r>
@@ -21504,6 +22233,7 @@
               <w:pStyle w:val="A-Important"/>
             </w:pPr>
             <w:r>
+              <w:lastRenderedPageBreak/>
               <w:t>import java.</w:t>
             </w:r>
           </w:p>
@@ -21908,7 +22638,6 @@
               <w:rPr>
                 <w:rStyle w:val="E-CodeGrasCar"/>
               </w:rPr>
-              <w:lastRenderedPageBreak/>
               <w:t>};</w:t>
             </w:r>
           </w:p>
@@ -21943,7 +22672,6 @@
               <w:rPr>
                 <w:i/>
               </w:rPr>
-              <w:lastRenderedPageBreak/>
               <w:t>ou avec une interface fonctionnelle de Java</w:t>
             </w:r>
           </w:p>
@@ -22002,7 +22730,6 @@
               <w:pStyle w:val="A-Important"/>
             </w:pPr>
             <w:r>
-              <w:lastRenderedPageBreak/>
               <w:t>(  ,  ) -&gt;   ;</w:t>
             </w:r>
           </w:p>
@@ -22768,7 +23495,14 @@
               <w:rPr>
                 <w:rStyle w:val="B-AttentionCar"/>
               </w:rPr>
-              <w:t>en modifiant l'objet reçu en paramètre</w:t>
+              <w:t xml:space="preserve">en modifiant l'objet reçu en </w:t>
+            </w:r>
+            <w:r>
+              <w:rPr>
+                <w:rStyle w:val="B-AttentionCar"/>
+              </w:rPr>
+              <w:lastRenderedPageBreak/>
+              <w:t>paramètre</w:t>
             </w:r>
           </w:p>
           <w:p>
@@ -22788,6 +23522,7 @@
               <w:pStyle w:val="E-Code"/>
             </w:pPr>
             <w:r>
+              <w:lastRenderedPageBreak/>
               <w:t>Consumer&lt;T&gt; monConsumer = (elt) -&gt;</w:t>
             </w:r>
             <w:r>
@@ -22869,6 +23604,7 @@
             </w:r>
             <w:proofErr w:type="gramStart"/>
             <w:r>
+              <w:lastRenderedPageBreak/>
               <w:t>user.setAge(</w:t>
             </w:r>
             <w:proofErr w:type="gramEnd"/>
@@ -23105,6 +23841,7 @@
                 <w:i/>
                 <w:color w:val="0070C0"/>
               </w:rPr>
+              <w:lastRenderedPageBreak/>
               <w:t>Supplier&lt;R&gt;</w:t>
             </w:r>
           </w:p>
@@ -23358,11 +24095,7 @@
             </w:r>
             <w:proofErr w:type="gramEnd"/>
             <w:r>
-              <w:t xml:space="preserve">).map(user -&gt; </w:t>
-            </w:r>
-            <w:r>
-              <w:lastRenderedPageBreak/>
-              <w:t>user.getAge()).reduce(s</w:t>
+              <w:t>).map(user -&gt; user.getAge()).reduce(s</w:t>
             </w:r>
             <w:r>
               <w:t>um</w:t>
@@ -23382,7 +24115,6 @@
               <w:rPr>
                 <w:rStyle w:val="C-RemarqueCar"/>
               </w:rPr>
-              <w:lastRenderedPageBreak/>
               <w:t>Rq:</w:t>
             </w:r>
             <w:r>
@@ -23435,7 +24167,6 @@
                 <w:i/>
                 <w:color w:val="0070C0"/>
               </w:rPr>
-              <w:lastRenderedPageBreak/>
               <w:t>BiFunction&lt;T, U, R&gt;</w:t>
             </w:r>
           </w:p>
@@ -24373,6 +25104,7 @@
               <w:pStyle w:val="A-Important"/>
             </w:pPr>
             <w:r>
+              <w:lastRenderedPageBreak/>
               <w:t>.concat(   ,   )</w:t>
             </w:r>
           </w:p>
@@ -25049,7 +25781,6 @@
               <w:pStyle w:val="A-Important"/>
             </w:pPr>
             <w:r>
-              <w:lastRenderedPageBreak/>
               <w:t>.</w:t>
             </w:r>
             <w:proofErr w:type="gramStart"/>
@@ -25958,6 +26689,7 @@
               <w:pStyle w:val="A-Important"/>
             </w:pPr>
             <w:r>
+              <w:lastRenderedPageBreak/>
               <w:t>.</w:t>
             </w:r>
             <w:proofErr w:type="gramStart"/>
@@ -26714,11 +27446,7 @@
               <w:t>méthodes terminales</w:t>
             </w:r>
             <w:r>
-              <w:t xml:space="preserve"> et permettant de </w:t>
-            </w:r>
-            <w:r>
-              <w:lastRenderedPageBreak/>
-              <w:t xml:space="preserve">stocker la valeur finale et de gérer les retours </w:t>
+              <w:t xml:space="preserve"> et permettant de stocker la valeur finale et de gérer les retours </w:t>
             </w:r>
             <w:r>
               <w:rPr>
@@ -26775,7 +27503,6 @@
               <w:pStyle w:val="E-Code"/>
             </w:pPr>
             <w:r>
-              <w:lastRenderedPageBreak/>
               <w:t xml:space="preserve">   .map(x -&gt; x.getPoids())</w:t>
             </w:r>
           </w:p>
@@ -26907,7 +27634,6 @@
               <w:pStyle w:val="A-Important"/>
             </w:pPr>
             <w:r>
-              <w:lastRenderedPageBreak/>
               <w:t>Collectors</w:t>
             </w:r>
           </w:p>
@@ -27647,7 +28373,11 @@
               <w:t>calcul</w:t>
             </w:r>
             <w:r>
-              <w:t xml:space="preserve"> sur l'une des valeurs de l'objet (somme, moyenne, concaténation, ...)</w:t>
+              <w:t xml:space="preserve"> sur l'une des valeurs de l'objet (somme, moyenne, </w:t>
+            </w:r>
+            <w:r>
+              <w:lastRenderedPageBreak/>
+              <w:t>concaténation, ...)</w:t>
             </w:r>
           </w:p>
         </w:tc>
@@ -27667,6 +28397,7 @@
                 <w:b w:val="0"/>
                 <w:color w:val="000000" w:themeColor="text1"/>
               </w:rPr>
+              <w:lastRenderedPageBreak/>
               <w:t xml:space="preserve">Map&lt;Client, Integer&gt; result = </w:t>
             </w:r>
             <w:proofErr w:type="gramStart"/>
@@ -29371,6 +30102,7 @@
               <w:pStyle w:val="A-Important"/>
             </w:pPr>
             <w:r>
+              <w:lastRenderedPageBreak/>
               <w:t xml:space="preserve">      throw</w:t>
             </w:r>
           </w:p>
@@ -29382,11 +30114,13 @@
           </w:tcPr>
           <w:p>
             <w:r>
+              <w:lastRenderedPageBreak/>
               <w:t>détection et capture d'une exception personnalisée</w:t>
             </w:r>
           </w:p>
           <w:p>
             <w:r>
+              <w:lastRenderedPageBreak/>
               <w:t>dans une méthode ou dans le constructeur d'une classe</w:t>
             </w:r>
           </w:p>
@@ -29407,6 +30141,7 @@
               <w:rPr>
                 <w:lang w:val="en-US"/>
               </w:rPr>
+              <w:lastRenderedPageBreak/>
               <w:t xml:space="preserve">pblic MaClasse(param) </w:t>
             </w:r>
             <w:r>
@@ -29454,6 +30189,7 @@
               <w:rPr>
                 <w:lang w:val="en-US"/>
               </w:rPr>
+              <w:lastRenderedPageBreak/>
               <w:t xml:space="preserve">          </w:t>
             </w:r>
             <w:r>
@@ -29534,6 +30270,7 @@
               <w:rPr>
                 <w:i/>
               </w:rPr>
+              <w:lastRenderedPageBreak/>
               <w:t xml:space="preserve">Ex : </w:t>
             </w:r>
             <w:r>
@@ -29586,7 +30323,14 @@
               <w:rPr>
                 <w:i/>
               </w:rPr>
-              <w:t>throws NbHabNegatifException {</w:t>
+              <w:t xml:space="preserve">throws </w:t>
+            </w:r>
+            <w:r>
+              <w:rPr>
+                <w:i/>
+              </w:rPr>
+              <w:lastRenderedPageBreak/>
+              <w:t>NbHabNegatifException {</w:t>
             </w:r>
           </w:p>
           <w:p>
@@ -29736,6 +30480,7 @@
               <w:rPr>
                 <w:rStyle w:val="B-AttentionCar"/>
               </w:rPr>
+              <w:lastRenderedPageBreak/>
               <w:t>ATTENTION :</w:t>
             </w:r>
             <w:r>
@@ -29761,6 +30506,7 @@
               <w:pStyle w:val="A-Important"/>
             </w:pPr>
             <w:r>
+              <w:lastRenderedPageBreak/>
               <w:t>try   catch</w:t>
             </w:r>
           </w:p>
@@ -29981,7 +30727,6 @@
               <w:rPr>
                 <w:i/>
               </w:rPr>
-              <w:lastRenderedPageBreak/>
               <w:t>System.out.println(</w:t>
             </w:r>
             <w:proofErr w:type="gramEnd"/>
@@ -30034,7 +30779,6 @@
           <w:p/>
           <w:p>
             <w:r>
-              <w:lastRenderedPageBreak/>
               <w:t xml:space="preserve">   pour définir la ville et ne pas provoquer de blocage sur la dernière instruction (impossible si null !)</w:t>
             </w:r>
           </w:p>
@@ -30812,6 +31556,7 @@
               <w:jc w:val="center"/>
             </w:pPr>
             <w:r>
+              <w:lastRenderedPageBreak/>
               <w:t>.</w:t>
             </w:r>
             <w:proofErr w:type="gramStart"/>
@@ -31327,11 +32072,7 @@
               <w:pStyle w:val="A-Important"/>
             </w:pPr>
             <w:r>
-              <w:t xml:space="preserve">Classes utilitaires </w:t>
-            </w:r>
-            <w:r>
-              <w:lastRenderedPageBreak/>
-              <w:t>natives</w:t>
+              <w:t>Classes utilitaires natives</w:t>
             </w:r>
           </w:p>
         </w:tc>
@@ -31342,7 +32083,6 @@
           </w:tcPr>
           <w:p>
             <w:r>
-              <w:lastRenderedPageBreak/>
               <w:t>pré-chargée dans Java et utilisable directement</w:t>
             </w:r>
           </w:p>
@@ -32580,7 +33320,11 @@
           </w:tcPr>
           <w:p>
             <w:r>
-              <w:t>force le passage du ramasse-miète (Garbage Collector), cad MàJ la mémoire vive du prog et élimine les éléments innacessibles</w:t>
+              <w:t xml:space="preserve">force le passage du ramasse-miète (Garbage Collector), cad MàJ la mémoire vive du prog et élimine les </w:t>
+            </w:r>
+            <w:r>
+              <w:lastRenderedPageBreak/>
+              <w:t>éléments innacessibles</w:t>
             </w:r>
           </w:p>
         </w:tc>
@@ -32595,6 +33339,7 @@
             </w:pPr>
             <w:proofErr w:type="gramStart"/>
             <w:r>
+              <w:lastRenderedPageBreak/>
               <w:t>System.gc(</w:t>
             </w:r>
             <w:proofErr w:type="gramEnd"/>
@@ -33460,7 +34205,6 @@
               <w:rPr>
                 <w:lang w:val="en-US"/>
               </w:rPr>
-              <w:lastRenderedPageBreak/>
               <w:t>LocalDate</w:t>
             </w:r>
           </w:p>
@@ -34726,6 +35470,7 @@
               <w:rPr>
                 <w:lang w:val="en-US"/>
               </w:rPr>
+              <w:lastRenderedPageBreak/>
               <w:t>DateTimeFormatter FORMATTER = DateTimeFormatter</w:t>
             </w:r>
             <w:r>
@@ -34836,6 +35581,7 @@
               <w:rPr>
                 <w:lang w:val="en-US"/>
               </w:rPr>
+              <w:lastRenderedPageBreak/>
               <w:t xml:space="preserve">String dateFormatee = </w:t>
             </w:r>
             <w:r>
@@ -35115,6 +35861,7 @@
                       <w:b/>
                       <w:lang w:val="en-US"/>
                     </w:rPr>
+                    <w:lastRenderedPageBreak/>
                     <w:t>M</w:t>
                   </w:r>
                 </w:p>
@@ -36252,7 +36999,6 @@
               <w:rPr>
                 <w:lang w:val="en-US"/>
               </w:rPr>
-              <w:lastRenderedPageBreak/>
               <w:t>maDate.getYear();</w:t>
             </w:r>
             <w:r>
@@ -36314,7 +37060,6 @@
               <w:rPr>
                 <w:lang w:val="en-US"/>
               </w:rPr>
-              <w:lastRenderedPageBreak/>
               <w:t>monTime.toString();</w:t>
             </w:r>
             <w:r>
@@ -36459,7 +37204,6 @@
               <w:rPr>
                 <w:lang w:val="en-US"/>
               </w:rPr>
-              <w:lastRenderedPageBreak/>
               <w:t>.plus(   )</w:t>
             </w:r>
           </w:p>
@@ -37595,7 +38339,11 @@
             </w:r>
             <w:proofErr w:type="gramStart"/>
             <w:r>
-              <w:t>getAbsolutePath(</w:t>
+              <w:t>getAbsolutePat</w:t>
+            </w:r>
+            <w:r>
+              <w:lastRenderedPageBreak/>
+              <w:t>h(</w:t>
             </w:r>
             <w:proofErr w:type="gramEnd"/>
             <w:r>
@@ -37609,6 +38357,7 @@
           </w:tcPr>
           <w:p>
             <w:r>
+              <w:lastRenderedPageBreak/>
               <w:t>donne l'adresse complète de l'élément</w:t>
             </w:r>
           </w:p>
@@ -37656,7 +38405,11 @@
               <w:t>Remarque :</w:t>
             </w:r>
             <w:r>
-              <w:t xml:space="preserve"> donne adresse ou nom tel que défini lors de l'instanciation, même si fichier non trouvé !</w:t>
+              <w:t xml:space="preserve"> donne adresse ou nom tel que défini lors </w:t>
+            </w:r>
+            <w:r>
+              <w:lastRenderedPageBreak/>
+              <w:t>de l'instanciation, même si fichier non trouvé !</w:t>
             </w:r>
           </w:p>
         </w:tc>
@@ -37671,6 +38424,7 @@
               <w:pStyle w:val="A-Important"/>
             </w:pPr>
             <w:r>
+              <w:lastRenderedPageBreak/>
               <w:t>.</w:t>
             </w:r>
             <w:proofErr w:type="gramStart"/>
@@ -38865,7 +39619,11 @@
               <w:pStyle w:val="E-Code"/>
             </w:pPr>
             <w:r>
-              <w:t xml:space="preserve">     //On referme les flux dans finally pour s'assurer que ces instructions soient bien accomplies même en cas d'exception !</w:t>
+              <w:t xml:space="preserve">     //On referme les flux dans finally pour s'assurer que ces instructions soient bien accomplies même en </w:t>
+            </w:r>
+            <w:r>
+              <w:lastRenderedPageBreak/>
+              <w:t>cas d'exception !</w:t>
             </w:r>
           </w:p>
           <w:p>
@@ -39363,6 +40121,7 @@
               <w:pStyle w:val="A-Important"/>
             </w:pPr>
             <w:r>
+              <w:lastRenderedPageBreak/>
               <w:t>BufferedXxStream</w:t>
             </w:r>
           </w:p>
@@ -39496,7 +40255,6 @@
               <w:rPr>
                 <w:rStyle w:val="C-RemarqueCar"/>
               </w:rPr>
-              <w:lastRenderedPageBreak/>
               <w:t>Remarque :</w:t>
             </w:r>
             <w:r>
@@ -39527,11 +40285,7 @@
           </w:tcPr>
           <w:p>
             <w:r>
-              <w:t xml:space="preserve">objet de flux permettant de traiter </w:t>
-            </w:r>
-            <w:r>
-              <w:lastRenderedPageBreak/>
-              <w:t>directement les types primitifs</w:t>
+              <w:t>objet de flux permettant de traiter directement les types primitifs</w:t>
             </w:r>
           </w:p>
         </w:tc>
@@ -39552,7 +40306,6 @@
               <w:rPr>
                 <w:lang w:val="en-US"/>
               </w:rPr>
-              <w:lastRenderedPageBreak/>
               <w:t>DataInputStream dis = new DataInputStream(</w:t>
             </w:r>
             <w:r>
@@ -39560,15 +40313,7 @@
                 <w:rStyle w:val="E-CodeGrasCar"/>
                 <w:lang w:val="en-US"/>
               </w:rPr>
-              <w:t xml:space="preserve">new </w:t>
-            </w:r>
-            <w:r>
-              <w:rPr>
-                <w:rStyle w:val="E-CodeGrasCar"/>
-                <w:lang w:val="en-US"/>
-              </w:rPr>
-              <w:lastRenderedPageBreak/>
-              <w:t>FileInputStream(new File("monFichier.txt"</w:t>
+              <w:t>new FileInputStream(new File("monFichier.txt"</w:t>
             </w:r>
             <w:r>
               <w:rPr>
@@ -39656,7 +40401,6 @@
               <w:pStyle w:val="A-Important"/>
             </w:pPr>
             <w:r>
-              <w:lastRenderedPageBreak/>
               <w:t>LineNumberXxStream</w:t>
             </w:r>
           </w:p>
@@ -40142,6 +40886,7 @@
               <w:pStyle w:val="E-Code"/>
             </w:pPr>
             <w:r>
+              <w:lastRenderedPageBreak/>
               <w:t xml:space="preserve">      str += (char</w:t>
             </w:r>
             <w:proofErr w:type="gramStart"/>
@@ -40415,7 +41160,6 @@
           <w:p>
             <w:proofErr w:type="gramStart"/>
             <w:r>
-              <w:lastRenderedPageBreak/>
               <w:t>seul</w:t>
             </w:r>
             <w:proofErr w:type="gramEnd"/>
@@ -40454,7 +41198,6 @@
               <w:rPr>
                 <w:lang w:val="en-US"/>
               </w:rPr>
-              <w:lastRenderedPageBreak/>
               <w:t xml:space="preserve">public class MaClasse implements </w:t>
             </w:r>
             <w:r>
@@ -40521,15 +41264,10 @@
               <w:rPr>
                 <w:rStyle w:val="B-AttentionCar"/>
               </w:rPr>
-              <w:lastRenderedPageBreak/>
               <w:t>Attention :</w:t>
             </w:r>
             <w:r>
-              <w:t xml:space="preserve"> si des variables d'instances ou des </w:t>
-            </w:r>
-            <w:r>
-              <w:lastRenderedPageBreak/>
-              <w:t xml:space="preserve">méthodes de l'objet utilisent d'autres objets, </w:t>
+              <w:t xml:space="preserve"> si des variables d'instances ou des méthodes de l'objet utilisent d'autres objets, </w:t>
             </w:r>
             <w:r>
               <w:rPr>
@@ -40572,7 +41310,6 @@
               <w:pStyle w:val="A-Important"/>
             </w:pPr>
             <w:r>
-              <w:lastRenderedPageBreak/>
               <w:t>transient</w:t>
             </w:r>
           </w:p>
@@ -41311,6 +42048,7 @@
               <w:rPr>
                 <w:lang w:val="en-US"/>
               </w:rPr>
+              <w:lastRenderedPageBreak/>
               <w:t xml:space="preserve">               o</w:t>
             </w:r>
             <w:r>
@@ -41590,7 +42328,6 @@
               <w:pStyle w:val="E-Code"/>
             </w:pPr>
             <w:r>
-              <w:lastRenderedPageBreak/>
               <w:t xml:space="preserve">     } catch (FileNotFoundException e1) {</w:t>
             </w:r>
           </w:p>
@@ -42521,6 +43258,7 @@
               <w:rPr>
                 <w:lang w:val="en-US"/>
               </w:rPr>
+              <w:lastRenderedPageBreak/>
               <w:t>ByteBuffer bBuff = ByteBuffer.allocate(size);</w:t>
             </w:r>
           </w:p>
@@ -42714,6 +43452,7 @@
               <w:pStyle w:val="A-Important"/>
             </w:pPr>
             <w:r>
+              <w:lastRenderedPageBreak/>
               <w:t>XxxBuffer</w:t>
             </w:r>
           </w:p>
@@ -42804,6 +43543,7 @@
               <w:pStyle w:val="A-Important"/>
             </w:pPr>
             <w:r>
+              <w:lastRenderedPageBreak/>
               <w:t>.</w:t>
             </w:r>
             <w:proofErr w:type="gramStart"/>
@@ -43368,7 +44108,6 @@
               <w:pStyle w:val="A-Important"/>
             </w:pPr>
             <w:r>
-              <w:lastRenderedPageBreak/>
               <w:t>.</w:t>
             </w:r>
             <w:proofErr w:type="gramStart"/>
@@ -43956,7 +44695,14 @@
               <w:rPr>
                 <w:i/>
               </w:rPr>
-              <w:t xml:space="preserve"> afin de ne pas à avoir à les femrmer manuellement dans un bloc </w:t>
+              <w:t xml:space="preserve"> afin </w:t>
+            </w:r>
+            <w:r>
+              <w:rPr>
+                <w:i/>
+              </w:rPr>
+              <w:lastRenderedPageBreak/>
+              <w:t xml:space="preserve">de ne pas à avoir à les femrmer manuellement dans un bloc </w:t>
             </w:r>
             <w:r>
               <w:rPr>
@@ -43994,6 +44740,7 @@
               <w:pStyle w:val="E-Code"/>
             </w:pPr>
             <w:r>
+              <w:lastRenderedPageBreak/>
               <w:t xml:space="preserve">try (InputStream intup = </w:t>
             </w:r>
             <w:proofErr w:type="gramStart"/>
@@ -44016,6 +44763,7 @@
             </w:pPr>
             <w:proofErr w:type="gramStart"/>
             <w:r>
+              <w:lastRenderedPageBreak/>
               <w:t>try(</w:t>
             </w:r>
             <w:proofErr w:type="gramEnd"/>
@@ -44057,6 +44805,7 @@
               <w:pStyle w:val="A-Important"/>
             </w:pPr>
             <w:r>
+              <w:lastRenderedPageBreak/>
               <w:t>.</w:t>
             </w:r>
             <w:proofErr w:type="gramStart"/>
@@ -44303,7 +45052,6 @@
               <w:pStyle w:val="E-Code"/>
             </w:pPr>
             <w:r>
-              <w:lastRenderedPageBreak/>
               <w:t xml:space="preserve">   </w:t>
             </w:r>
             <w:proofErr w:type="gramStart"/>
@@ -45202,6 +45950,7 @@
               <w:rPr>
                 <w:rStyle w:val="E-CodeCar"/>
               </w:rPr>
+              <w:lastRenderedPageBreak/>
               <w:t>synchronized</w:t>
             </w:r>
           </w:p>
@@ -45217,6 +45966,7 @@
               <w:pStyle w:val="E-Code"/>
             </w:pPr>
             <w:r>
+              <w:lastRenderedPageBreak/>
               <w:t xml:space="preserve">public </w:t>
             </w:r>
             <w:r>
@@ -45286,7 +46036,11 @@
               <w:t xml:space="preserve"> synchronized</w:t>
             </w:r>
             <w:r>
-              <w:t xml:space="preserve"> sur la méthode en question oblige le thread à terminer son action sur l'objet avant d'autoriser le thread suivant à faire appel à cette méthode</w:t>
+              <w:t xml:space="preserve"> sur la méthode en question oblige le thread à terminer son action sur l'objet avant d'autoriser le thread suivant à faire appel </w:t>
+            </w:r>
+            <w:r>
+              <w:lastRenderedPageBreak/>
+              <w:t>à cette méthode</w:t>
             </w:r>
             <w:r>
               <w:t xml:space="preserve">. </w:t>
@@ -45644,7 +46398,6 @@
               <w:pStyle w:val="E-Code"/>
             </w:pPr>
             <w:r>
-              <w:lastRenderedPageBreak/>
               <w:t xml:space="preserve">   </w:t>
             </w:r>
             <w:proofErr w:type="gramStart"/>
@@ -45729,7 +46482,6 @@
               <w:pStyle w:val="E-Code"/>
             </w:pPr>
             <w:r>
-              <w:lastRenderedPageBreak/>
               <w:t xml:space="preserve">ExecutorService monExecutor = </w:t>
             </w:r>
             <w:proofErr w:type="gramStart"/>
@@ -45787,7 +46539,6 @@
               <w:pStyle w:val="E-Code"/>
             </w:pPr>
             <w:r>
-              <w:lastRenderedPageBreak/>
               <w:t xml:space="preserve">   });</w:t>
             </w:r>
           </w:p>
@@ -45934,7 +46685,6 @@
               <w:pStyle w:val="A-Important"/>
             </w:pPr>
             <w:r>
-              <w:lastRenderedPageBreak/>
               <w:t>.</w:t>
             </w:r>
             <w:proofErr w:type="gramStart"/>
@@ -46132,6 +46882,7 @@
               <w:pStyle w:val="E-Code"/>
             </w:pPr>
             <w:r>
+              <w:lastRenderedPageBreak/>
               <w:t>}</w:t>
             </w:r>
           </w:p>
@@ -46167,6 +46918,7 @@
               <w:pStyle w:val="A-Important"/>
             </w:pPr>
             <w:r>
+              <w:lastRenderedPageBreak/>
               <w:t>.</w:t>
             </w:r>
             <w:proofErr w:type="gramStart"/>
@@ -46389,7 +47141,6 @@
               <w:pStyle w:val="E-Code"/>
             </w:pPr>
             <w:r>
-              <w:lastRenderedPageBreak/>
               <w:t xml:space="preserve">   }</w:t>
             </w:r>
           </w:p>
@@ -46433,7 +47184,6 @@
               <w:pStyle w:val="A-Important"/>
             </w:pPr>
             <w:r>
-              <w:lastRenderedPageBreak/>
               <w:t>.</w:t>
             </w:r>
             <w:proofErr w:type="gramStart"/>
@@ -46848,6 +47598,7 @@
               <w:pStyle w:val="E-Code"/>
             </w:pPr>
             <w:r>
+              <w:lastRenderedPageBreak/>
               <w:t xml:space="preserve">   List&lt;Callable&lt;MonObjet&gt;&gt; mesThreads = </w:t>
             </w:r>
             <w:proofErr w:type="gramStart"/>
@@ -47175,11 +47926,7 @@
           </w:tcPr>
           <w:p>
             <w:r>
-              <w:t xml:space="preserve">exécute un thread de type Runnable et </w:t>
-            </w:r>
-            <w:r>
-              <w:lastRenderedPageBreak/>
-              <w:t>retournant un objet qui peut être de tout type encapsulé dans un Future</w:t>
+              <w:t>exécute un thread de type Runnable et retournant un objet qui peut être de tout type encapsulé dans un Future</w:t>
             </w:r>
           </w:p>
         </w:tc>
@@ -47226,7 +47973,6 @@
               <w:pStyle w:val="A-Important"/>
             </w:pPr>
             <w:r>
-              <w:lastRenderedPageBreak/>
               <w:t>.</w:t>
             </w:r>
             <w:proofErr w:type="gramStart"/>
@@ -47931,6 +48677,7 @@
               <w:pStyle w:val="A-Important"/>
             </w:pPr>
             <w:r>
+              <w:lastRenderedPageBreak/>
               <w:t>.</w:t>
             </w:r>
             <w:proofErr w:type="gramStart"/>
@@ -48286,7 +49033,6 @@
           </w:p>
           <w:p>
             <w:r>
-              <w:lastRenderedPageBreak/>
               <w:t xml:space="preserve">(même principe </w:t>
             </w:r>
             <w:proofErr w:type="gramStart"/>
@@ -48342,7 +49088,6 @@
               <w:pStyle w:val="A-Important"/>
             </w:pPr>
             <w:r>
-              <w:lastRenderedPageBreak/>
               <w:t>.</w:t>
             </w:r>
             <w:proofErr w:type="gramStart"/>
@@ -49496,6 +50241,7 @@
                       <w:sz w:val="22"/>
                       <w:lang w:eastAsia="fr-FR"/>
                     </w:rPr>
+                    <w:lastRenderedPageBreak/>
                     <w:t xml:space="preserve">%h </w:t>
                   </w:r>
                 </w:p>
@@ -50222,6 +50968,7 @@
                       <w:sz w:val="22"/>
                       <w:lang w:eastAsia="fr-FR"/>
                     </w:rPr>
+                    <w:lastRenderedPageBreak/>
                     <w:t>Date/Time format</w:t>
                   </w:r>
                 </w:p>
@@ -50845,6 +51592,7 @@
                       <w:sz w:val="22"/>
                       <w:lang w:eastAsia="fr-FR"/>
                     </w:rPr>
+                    <w:lastRenderedPageBreak/>
                     <w:t xml:space="preserve">%te </w:t>
                   </w:r>
                 </w:p>
@@ -52106,7 +52854,6 @@
                       <w:sz w:val="22"/>
                       <w:lang w:eastAsia="fr-FR"/>
                     </w:rPr>
-                    <w:lastRenderedPageBreak/>
                     <w:t xml:space="preserve">%tT </w:t>
                   </w:r>
                 </w:p>
@@ -52466,6 +53213,7 @@
                 <w:sz w:val="22"/>
                 <w:lang w:eastAsia="fr-FR"/>
               </w:rPr>
+              <w:lastRenderedPageBreak/>
               <w:t>Index de l'argument</w:t>
             </w:r>
           </w:p>
@@ -52646,7 +53394,6 @@
                 <w:sz w:val="22"/>
                 <w:lang w:eastAsia="fr-FR"/>
               </w:rPr>
-              <w:lastRenderedPageBreak/>
               <w:t>String.format(</w:t>
             </w:r>
             <w:proofErr w:type="gramEnd"/>
@@ -53115,7 +53862,7 @@
         <v:path o:extrusionok="f" gradientshapeok="t" o:connecttype="rect"/>
         <o:lock v:ext="edit" aspectratio="t"/>
       </v:shapetype>
-      <v:shape id="_x0000_i1032" type="#_x0000_t75" style="width:11.35pt;height:11.35pt" o:bullet="t">
+      <v:shape id="_x0000_i1034" type="#_x0000_t75" style="width:11.35pt;height:11.35pt" o:bullet="t">
         <v:imagedata r:id="rId1" o:title="mso1266"/>
       </v:shape>
     </w:pict>

</xml_diff>

<commit_message>
ajoute Editeur de fichier Java
</commit_message>
<xml_diff>
--- a/Java-Commandes.docx
+++ b/Java-Commandes.docx
@@ -15449,6 +15449,370 @@
         <w:tc>
           <w:tcPr>
             <w:tcW w:w="1844" w:type="dxa"/>
+            <w:shd w:val="clear" w:color="auto" w:fill="D6E3BC" w:themeFill="accent3" w:themeFillTint="66"/>
+          </w:tcPr>
+          <w:p>
+            <w:pPr>
+              <w:pStyle w:val="A-Important"/>
+            </w:pPr>
+            <w:r>
+              <w:t>.</w:t>
+            </w:r>
+            <w:proofErr w:type="gramStart"/>
+            <w:r>
+              <w:t>merge(</w:t>
+            </w:r>
+            <w:proofErr w:type="gramEnd"/>
+            <w:r>
+              <w:t xml:space="preserve">  ,  ,  )</w:t>
+            </w:r>
+          </w:p>
+        </w:tc>
+        <w:tc>
+          <w:tcPr>
+            <w:tcW w:w="4110" w:type="dxa"/>
+            <w:shd w:val="clear" w:color="auto" w:fill="D6E3BC" w:themeFill="accent3" w:themeFillTint="66"/>
+          </w:tcPr>
+          <w:p>
+            <w:r>
+              <w:t>ajoute à une map le contenu d'une autre map</w:t>
+            </w:r>
+          </w:p>
+        </w:tc>
+        <w:tc>
+          <w:tcPr>
+            <w:tcW w:w="5245" w:type="dxa"/>
+            <w:gridSpan w:val="5"/>
+            <w:shd w:val="clear" w:color="auto" w:fill="D6E3BC" w:themeFill="accent3" w:themeFillTint="66"/>
+          </w:tcPr>
+          <w:p>
+            <w:pPr>
+              <w:pStyle w:val="E-Code"/>
+              <w:rPr>
+                <w:rStyle w:val="E-CodeGrasCar"/>
+                <w:b w:val="0"/>
+                <w:color w:val="000000" w:themeColor="text1"/>
+              </w:rPr>
+            </w:pPr>
+            <w:proofErr w:type="gramStart"/>
+            <w:r>
+              <w:rPr>
+                <w:rStyle w:val="E-CodeGrasCar"/>
+                <w:b w:val="0"/>
+                <w:color w:val="000000" w:themeColor="text1"/>
+              </w:rPr>
+              <w:t>mapAdded</w:t>
+            </w:r>
+            <w:r>
+              <w:rPr>
+                <w:rStyle w:val="E-CodeGrasCar"/>
+              </w:rPr>
+              <w:t>.forEach(</w:t>
+            </w:r>
+            <w:proofErr w:type="gramEnd"/>
+            <w:r>
+              <w:rPr>
+                <w:rStyle w:val="E-CodeGrasCar"/>
+                <w:b w:val="0"/>
+                <w:color w:val="000000" w:themeColor="text1"/>
+              </w:rPr>
+              <w:t xml:space="preserve">(key, value) -&gt; </w:t>
+            </w:r>
+          </w:p>
+          <w:p>
+            <w:pPr>
+              <w:pStyle w:val="E-Code"/>
+              <w:rPr>
+                <w:rStyle w:val="E-CodeGrasCar"/>
+                <w:b w:val="0"/>
+                <w:color w:val="000000" w:themeColor="text1"/>
+              </w:rPr>
+            </w:pPr>
+            <w:r>
+              <w:rPr>
+                <w:rStyle w:val="E-CodeGrasCar"/>
+                <w:b w:val="0"/>
+                <w:color w:val="000000" w:themeColor="text1"/>
+              </w:rPr>
+              <w:t xml:space="preserve">   </w:t>
+            </w:r>
+            <w:proofErr w:type="gramStart"/>
+            <w:r>
+              <w:rPr>
+                <w:rStyle w:val="E-CodeGrasCar"/>
+                <w:b w:val="0"/>
+                <w:color w:val="000000" w:themeColor="text1"/>
+              </w:rPr>
+              <w:t>mapGlobal</w:t>
+            </w:r>
+            <w:r>
+              <w:rPr>
+                <w:rStyle w:val="E-CodeGrasCar"/>
+              </w:rPr>
+              <w:t>.merge(</w:t>
+            </w:r>
+            <w:proofErr w:type="gramEnd"/>
+            <w:r>
+              <w:rPr>
+                <w:rStyle w:val="E-CodeGrasCar"/>
+                <w:b w:val="0"/>
+                <w:color w:val="000000" w:themeColor="text1"/>
+              </w:rPr>
+              <w:t xml:space="preserve">key, value, (value1, value2) </w:t>
+            </w:r>
+          </w:p>
+          <w:p>
+            <w:pPr>
+              <w:pStyle w:val="E-Code"/>
+              <w:rPr>
+                <w:rStyle w:val="E-CodeGrasCar"/>
+                <w:b w:val="0"/>
+                <w:color w:val="000000" w:themeColor="text1"/>
+              </w:rPr>
+            </w:pPr>
+            <w:r>
+              <w:rPr>
+                <w:rStyle w:val="E-CodeGrasCar"/>
+                <w:b w:val="0"/>
+                <w:color w:val="000000" w:themeColor="text1"/>
+              </w:rPr>
+              <w:t xml:space="preserve">      -&gt; value2</w:t>
+            </w:r>
+            <w:r>
+              <w:rPr>
+                <w:rStyle w:val="E-CodeGrasCar"/>
+              </w:rPr>
+              <w:t>))</w:t>
+            </w:r>
+            <w:r>
+              <w:rPr>
+                <w:rStyle w:val="E-CodeGrasCar"/>
+                <w:b w:val="0"/>
+                <w:color w:val="000000" w:themeColor="text1"/>
+              </w:rPr>
+              <w:t>;</w:t>
+            </w:r>
+          </w:p>
+        </w:tc>
+        <w:tc>
+          <w:tcPr>
+            <w:tcW w:w="5386" w:type="dxa"/>
+            <w:gridSpan w:val="3"/>
+            <w:shd w:val="clear" w:color="auto" w:fill="D6E3BC" w:themeFill="accent3" w:themeFillTint="66"/>
+          </w:tcPr>
+          <w:p>
+            <w:pPr>
+              <w:pStyle w:val="E-Code"/>
+              <w:jc w:val="center"/>
+              <w:rPr>
+                <w:b/>
+                <w:i/>
+              </w:rPr>
+            </w:pPr>
+            <w:r>
+              <w:rPr>
+                <w:b/>
+                <w:i/>
+              </w:rPr>
+              <w:t>merge 2 Maps de Listes (Map&lt;String, List&lt;String&gt;&gt;)</w:t>
+            </w:r>
+          </w:p>
+          <w:p>
+            <w:pPr>
+              <w:pStyle w:val="E-Code"/>
+            </w:pPr>
+            <w:proofErr w:type="gramStart"/>
+            <w:r>
+              <w:t>mapAdded</w:t>
+            </w:r>
+            <w:r>
+              <w:rPr>
+                <w:rStyle w:val="E-CodeGrasCar"/>
+              </w:rPr>
+              <w:t>.forEach(</w:t>
+            </w:r>
+            <w:proofErr w:type="gramEnd"/>
+            <w:r>
+              <w:t xml:space="preserve">(key, value) -&gt; </w:t>
+            </w:r>
+          </w:p>
+          <w:p>
+            <w:pPr>
+              <w:pStyle w:val="E-Code"/>
+            </w:pPr>
+            <w:r>
+              <w:t xml:space="preserve">   </w:t>
+            </w:r>
+            <w:proofErr w:type="gramStart"/>
+            <w:r>
+              <w:t>mapGlobal</w:t>
+            </w:r>
+            <w:r>
+              <w:rPr>
+                <w:rStyle w:val="E-CodeGrasCar"/>
+              </w:rPr>
+              <w:t>.merge(</w:t>
+            </w:r>
+            <w:proofErr w:type="gramEnd"/>
+            <w:r>
+              <w:t>key, value, (list1, list2) -&gt; {</w:t>
+            </w:r>
+          </w:p>
+          <w:p>
+            <w:pPr>
+              <w:pStyle w:val="E-Code"/>
+            </w:pPr>
+            <w:r>
+              <w:t xml:space="preserve">    </w:t>
+            </w:r>
+            <w:r>
+              <w:t xml:space="preserve">  </w:t>
+            </w:r>
+            <w:r>
+              <w:t>Set&lt;String&gt; set = new TreeSet&lt;</w:t>
+            </w:r>
+            <w:proofErr w:type="gramStart"/>
+            <w:r>
+              <w:t>&gt;(</w:t>
+            </w:r>
+            <w:proofErr w:type="gramEnd"/>
+            <w:r>
+              <w:t>list1);</w:t>
+            </w:r>
+          </w:p>
+          <w:p>
+            <w:pPr>
+              <w:pStyle w:val="E-Code"/>
+            </w:pPr>
+            <w:r>
+              <w:t xml:space="preserve">    </w:t>
+            </w:r>
+            <w:r>
+              <w:t xml:space="preserve">  </w:t>
+            </w:r>
+            <w:proofErr w:type="gramStart"/>
+            <w:r>
+              <w:t>set.addAll(</w:t>
+            </w:r>
+            <w:proofErr w:type="gramEnd"/>
+            <w:r>
+              <w:t>list2);</w:t>
+            </w:r>
+          </w:p>
+          <w:p>
+            <w:pPr>
+              <w:pStyle w:val="E-Code"/>
+            </w:pPr>
+            <w:r>
+              <w:t xml:space="preserve">    </w:t>
+            </w:r>
+            <w:r>
+              <w:t xml:space="preserve">  </w:t>
+            </w:r>
+            <w:r>
+              <w:t>return new ArrayList&lt;</w:t>
+            </w:r>
+            <w:proofErr w:type="gramStart"/>
+            <w:r>
+              <w:t>&gt;(</w:t>
+            </w:r>
+            <w:proofErr w:type="gramEnd"/>
+            <w:r>
+              <w:t>se</w:t>
+            </w:r>
+            <w:bookmarkStart w:id="0" w:name="_GoBack"/>
+            <w:bookmarkEnd w:id="0"/>
+            <w:r>
+              <w:t>t);</w:t>
+            </w:r>
+          </w:p>
+          <w:p>
+            <w:pPr>
+              <w:pStyle w:val="E-Code"/>
+            </w:pPr>
+            <w:r>
+              <w:t>}</w:t>
+            </w:r>
+            <w:r>
+              <w:rPr>
+                <w:rStyle w:val="E-CodeGrasCar"/>
+              </w:rPr>
+              <w:t>))</w:t>
+            </w:r>
+            <w:r>
+              <w:t>;</w:t>
+            </w:r>
+          </w:p>
+        </w:tc>
+        <w:tc>
+          <w:tcPr>
+            <w:tcW w:w="5386" w:type="dxa"/>
+            <w:gridSpan w:val="3"/>
+            <w:shd w:val="clear" w:color="auto" w:fill="D6E3BC" w:themeFill="accent3" w:themeFillTint="66"/>
+          </w:tcPr>
+          <w:p>
+            <w:r>
+              <w:rPr>
+                <w:rStyle w:val="C-RemarqueCar"/>
+              </w:rPr>
+              <w:t>Rq:</w:t>
+            </w:r>
+            <w:r>
+              <w:t xml:space="preserve"> la </w:t>
+            </w:r>
+            <w:r>
+              <w:rPr>
+                <w:rStyle w:val="G-FunctionCar"/>
+              </w:rPr>
+              <w:t>BiFunction</w:t>
+            </w:r>
+            <w:r>
+              <w:t xml:space="preserve"> du 3</w:t>
+            </w:r>
+            <w:r>
+              <w:rPr>
+                <w:vertAlign w:val="superscript"/>
+              </w:rPr>
+              <w:t>e</w:t>
+            </w:r>
+            <w:r>
+              <w:t xml:space="preserve"> paramétre doit retourner la valeur à ajouter dans la map en cas de clé identique </w:t>
+            </w:r>
+          </w:p>
+          <w:p>
+            <w:r>
+              <w:t>(dans le 1</w:t>
+            </w:r>
+            <w:r>
+              <w:rPr>
+                <w:vertAlign w:val="superscript"/>
+              </w:rPr>
+              <w:t>er</w:t>
+            </w:r>
+            <w:r>
+              <w:t xml:space="preserve"> ex, on préfère garder la valeur la plus récente</w:t>
+            </w:r>
+          </w:p>
+          <w:p>
+            <w:r>
+              <w:t>dans le 2</w:t>
+            </w:r>
+            <w:r>
+              <w:rPr>
+                <w:vertAlign w:val="superscript"/>
+              </w:rPr>
+              <w:t>e</w:t>
+            </w:r>
+            <w:r>
+              <w:t xml:space="preserve"> ex, on merge les 2 listes)</w:t>
+            </w:r>
+          </w:p>
+        </w:tc>
+      </w:tr>
+      <w:tr>
+        <w:tc>
+          <w:tcPr>
+            <w:tcW w:w="1844" w:type="dxa"/>
             <w:shd w:val="clear" w:color="auto" w:fill="C2D69B" w:themeFill="accent3" w:themeFillTint="99"/>
           </w:tcPr>
           <w:p>
@@ -16177,6 +16541,7 @@
                 <w:b w:val="0"/>
                 <w:color w:val="000000" w:themeColor="text1"/>
               </w:rPr>
+              <w:lastRenderedPageBreak/>
               <w:t xml:space="preserve">      MonObjet obj1 = </w:t>
             </w:r>
             <w:proofErr w:type="gramStart"/>
@@ -17709,6 +18074,7 @@
                 <w:b w:val="0"/>
                 <w:color w:val="000000" w:themeColor="text1"/>
               </w:rPr>
+              <w:lastRenderedPageBreak/>
               <w:t xml:space="preserve">   public MaClasse </w:t>
             </w:r>
             <w:proofErr w:type="gramStart"/>
@@ -18070,6 +18436,7 @@
               <w:pStyle w:val="E-Code"/>
             </w:pPr>
             <w:r>
+              <w:lastRenderedPageBreak/>
               <w:t xml:space="preserve">      </w:t>
             </w:r>
             <w:proofErr w:type="gramStart"/>
@@ -18164,7 +18531,6 @@
               <w:pStyle w:val="E-Code"/>
             </w:pPr>
             <w:r>
-              <w:lastRenderedPageBreak/>
               <w:t xml:space="preserve">        </w:t>
             </w:r>
           </w:p>
@@ -18243,17 +18609,13 @@
               <w:t>Rq:</w:t>
             </w:r>
             <w:r>
-              <w:t xml:space="preserve"> si une classe h</w:t>
-            </w:r>
-            <w:bookmarkStart w:id="0" w:name="_GoBack"/>
-            <w:bookmarkEnd w:id="0"/>
-            <w:r>
-              <w:t xml:space="preserve">érite d'une classe implémentant </w:t>
+              <w:t xml:space="preserve"> si une classe hérite d'une classe implémentant </w:t>
             </w:r>
             <w:r>
               <w:rPr>
                 <w:rStyle w:val="E-CodeCar"/>
               </w:rPr>
+              <w:lastRenderedPageBreak/>
               <w:t>Cloneable</w:t>
             </w:r>
             <w:r>
@@ -19160,7 +19522,11 @@
           </w:p>
           <w:p>
             <w:r>
-              <w:t>= propriété présentant la même valeur pour tous les objets issus de l'instanciation à partir de cette classe</w:t>
+              <w:t xml:space="preserve">= propriété présentant la même valeur pour tous les objets issus de </w:t>
+            </w:r>
+            <w:r>
+              <w:lastRenderedPageBreak/>
+              <w:t>l'instanciation à partir de cette classe</w:t>
             </w:r>
           </w:p>
         </w:tc>
@@ -19174,6 +19540,7 @@
               <w:pStyle w:val="E-Code"/>
             </w:pPr>
             <w:r>
+              <w:lastRenderedPageBreak/>
               <w:t>public</w:t>
             </w:r>
             <w:r>
@@ -19306,6 +19673,7 @@
           </w:p>
           <w:p>
             <w:r>
+              <w:lastRenderedPageBreak/>
               <w:t xml:space="preserve">ce sont des </w:t>
             </w:r>
             <w:r>
@@ -19327,6 +19695,7 @@
               <w:pStyle w:val="A-Important"/>
             </w:pPr>
             <w:r>
+              <w:lastRenderedPageBreak/>
               <w:t>extend</w:t>
             </w:r>
             <w:r>
@@ -19534,11 +19903,7 @@
               <w:t>méthodes de la classe de base</w:t>
             </w:r>
             <w:r>
-              <w:t xml:space="preserve"> dans le corps de la classe </w:t>
-            </w:r>
-            <w:r>
-              <w:lastRenderedPageBreak/>
-              <w:t>dérivée</w:t>
+              <w:t xml:space="preserve"> dans le corps de la classe dérivée</w:t>
             </w:r>
           </w:p>
           <w:p>
@@ -19558,7 +19923,6 @@
             </w:pPr>
             <w:proofErr w:type="gramStart"/>
             <w:r>
-              <w:lastRenderedPageBreak/>
               <w:t>super.maMethodeDeBase</w:t>
             </w:r>
             <w:r>
@@ -19612,7 +19976,6 @@
               <w:rPr>
                 <w:lang w:val="en-US"/>
               </w:rPr>
-              <w:lastRenderedPageBreak/>
               <w:t>MaClasseDerivee(type val1, type val2, type val3) {</w:t>
             </w:r>
           </w:p>
@@ -19652,7 +20015,6 @@
               <w:pStyle w:val="E-Code"/>
             </w:pPr>
             <w:r>
-              <w:lastRenderedPageBreak/>
               <w:t xml:space="preserve">     this.prop3 = val3;</w:t>
             </w:r>
           </w:p>
@@ -19716,12 +20078,7 @@
           </w:tcPr>
           <w:p>
             <w:r>
-              <w:lastRenderedPageBreak/>
-              <w:t xml:space="preserve">le constructeur de la classe dérivée doit obligatoirement faire appel au constructeur de la </w:t>
-            </w:r>
-            <w:r>
-              <w:lastRenderedPageBreak/>
-              <w:t xml:space="preserve">classe de base dès la </w:t>
+              <w:t xml:space="preserve">le constructeur de la classe dérivée doit obligatoirement faire appel au constructeur de la classe de base dès la </w:t>
             </w:r>
             <w:proofErr w:type="gramStart"/>
             <w:r>
@@ -19758,7 +20115,6 @@
               <w:pStyle w:val="B-Attention"/>
             </w:pPr>
             <w:r>
-              <w:lastRenderedPageBreak/>
               <w:t xml:space="preserve">   </w:t>
             </w:r>
             <w:r>
@@ -20493,6 +20849,7 @@
               <w:pStyle w:val="E-Code"/>
             </w:pPr>
             <w:r>
+              <w:lastRenderedPageBreak/>
               <w:t xml:space="preserve">     public </w:t>
             </w:r>
             <w:proofErr w:type="gramStart"/>
@@ -20554,7 +20911,6 @@
               <w:pStyle w:val="E-Code"/>
             </w:pPr>
             <w:r>
-              <w:lastRenderedPageBreak/>
               <w:t xml:space="preserve">     //Accesseurs</w:t>
             </w:r>
           </w:p>
@@ -20698,6 +21054,7 @@
               <w:pStyle w:val="E-Code"/>
             </w:pPr>
             <w:r>
+              <w:lastRenderedPageBreak/>
               <w:t xml:space="preserve">     …</w:t>
             </w:r>
           </w:p>
@@ -20773,14 +21130,7 @@
               <w:rPr>
                 <w:i/>
               </w:rPr>
-              <w:t xml:space="preserve">maGenerique&lt;String&gt; monObjet = new </w:t>
-            </w:r>
-            <w:r>
-              <w:rPr>
-                <w:i/>
-              </w:rPr>
-              <w:lastRenderedPageBreak/>
-              <w:t>maGenerique&lt;String</w:t>
+              <w:t>maGenerique&lt;String&gt; monObjet = new maGenerique&lt;String</w:t>
             </w:r>
             <w:proofErr w:type="gramStart"/>
             <w:r>
@@ -22000,6 +22350,7 @@
             </w:pPr>
             <w:proofErr w:type="gramStart"/>
             <w:r>
+              <w:lastRenderedPageBreak/>
               <w:t>Packages</w:t>
             </w:r>
             <w:proofErr w:type="gramEnd"/>
@@ -22173,7 +22524,6 @@
               <w:pStyle w:val="E-Code"/>
             </w:pPr>
             <w:r>
-              <w:lastRenderedPageBreak/>
               <w:t>}</w:t>
             </w:r>
           </w:p>
@@ -22190,7 +22540,6 @@
               </w:rPr>
             </w:pPr>
             <w:r>
-              <w:lastRenderedPageBreak/>
               <w:t xml:space="preserve">doit être placé </w:t>
             </w:r>
             <w:r>
@@ -22233,7 +22582,6 @@
               <w:pStyle w:val="A-Important"/>
             </w:pPr>
             <w:r>
-              <w:lastRenderedPageBreak/>
               <w:t>import java.</w:t>
             </w:r>
           </w:p>
@@ -23293,6 +23641,7 @@
               <w:pStyle w:val="E-Code"/>
             </w:pPr>
             <w:r>
+              <w:lastRenderedPageBreak/>
               <w:t xml:space="preserve">Function&lt;User, String&gt; accolerNameAndAge = user -&gt; </w:t>
             </w:r>
             <w:proofErr w:type="gramStart"/>
@@ -23331,6 +23680,7 @@
                 <w:i/>
                 <w:color w:val="0070C0"/>
               </w:rPr>
+              <w:lastRenderedPageBreak/>
               <w:t>Predicate&lt;T&gt;</w:t>
             </w:r>
           </w:p>
@@ -23495,14 +23845,7 @@
               <w:rPr>
                 <w:rStyle w:val="B-AttentionCar"/>
               </w:rPr>
-              <w:t xml:space="preserve">en modifiant l'objet reçu en </w:t>
-            </w:r>
-            <w:r>
-              <w:rPr>
-                <w:rStyle w:val="B-AttentionCar"/>
-              </w:rPr>
-              <w:lastRenderedPageBreak/>
-              <w:t>paramètre</w:t>
+              <w:t>en modifiant l'objet reçu en paramètre</w:t>
             </w:r>
           </w:p>
           <w:p>
@@ -23522,7 +23865,6 @@
               <w:pStyle w:val="E-Code"/>
             </w:pPr>
             <w:r>
-              <w:lastRenderedPageBreak/>
               <w:t>Consumer&lt;T&gt; monConsumer = (elt) -&gt;</w:t>
             </w:r>
             <w:r>
@@ -23604,7 +23946,6 @@
             </w:r>
             <w:proofErr w:type="gramStart"/>
             <w:r>
-              <w:lastRenderedPageBreak/>
               <w:t>user.setAge(</w:t>
             </w:r>
             <w:proofErr w:type="gramEnd"/>
@@ -23841,7 +24182,6 @@
                 <w:i/>
                 <w:color w:val="0070C0"/>
               </w:rPr>
-              <w:lastRenderedPageBreak/>
               <w:t>Supplier&lt;R&gt;</w:t>
             </w:r>
           </w:p>
@@ -24822,6 +25162,7 @@
             </w:pPr>
             <w:proofErr w:type="gramStart"/>
             <w:r>
+              <w:lastRenderedPageBreak/>
               <w:t>Arrays.stream(</w:t>
             </w:r>
             <w:proofErr w:type="gramEnd"/>
@@ -25104,7 +25445,6 @@
               <w:pStyle w:val="A-Important"/>
             </w:pPr>
             <w:r>
-              <w:lastRenderedPageBreak/>
               <w:t>.concat(   ,   )</w:t>
             </w:r>
           </w:p>
@@ -26689,7 +27029,6 @@
               <w:pStyle w:val="A-Important"/>
             </w:pPr>
             <w:r>
-              <w:lastRenderedPageBreak/>
               <w:t>.</w:t>
             </w:r>
             <w:proofErr w:type="gramStart"/>
@@ -28074,7 +28413,11 @@
             </w:r>
             <w:proofErr w:type="gramStart"/>
             <w:r>
-              <w:t>partitioningBy(</w:t>
+              <w:t>partitioningBy</w:t>
+            </w:r>
+            <w:r>
+              <w:lastRenderedPageBreak/>
+              <w:t>(</w:t>
             </w:r>
             <w:proofErr w:type="gramEnd"/>
             <w:r>
@@ -28089,7 +28432,12 @@
           </w:tcPr>
           <w:p>
             <w:r>
-              <w:t xml:space="preserve">pour récupérer une map regroupant les éléments en deux groupes : </w:t>
+              <w:lastRenderedPageBreak/>
+              <w:t xml:space="preserve">pour récupérer une map regroupant les </w:t>
+            </w:r>
+            <w:r>
+              <w:lastRenderedPageBreak/>
+              <w:t xml:space="preserve">éléments en deux groupes : </w:t>
             </w:r>
             <w:r>
               <w:rPr>
@@ -28119,10 +28467,12 @@
               <w:pStyle w:val="E-Code"/>
             </w:pPr>
             <w:r>
+              <w:lastRenderedPageBreak/>
               <w:t xml:space="preserve">Map&lt;Boolean, List&lt;Object&gt; maMap = </w:t>
             </w:r>
             <w:proofErr w:type="gramStart"/>
             <w:r>
+              <w:lastRenderedPageBreak/>
               <w:t>monStream.collect(</w:t>
             </w:r>
             <w:proofErr w:type="gramEnd"/>
@@ -28172,6 +28522,7 @@
               <w:pStyle w:val="A-Important"/>
             </w:pPr>
             <w:r>
+              <w:lastRenderedPageBreak/>
               <w:t>.</w:t>
             </w:r>
             <w:proofErr w:type="gramStart"/>
@@ -28373,11 +28724,7 @@
               <w:t>calcul</w:t>
             </w:r>
             <w:r>
-              <w:t xml:space="preserve"> sur l'une des valeurs de l'objet (somme, moyenne, </w:t>
-            </w:r>
-            <w:r>
-              <w:lastRenderedPageBreak/>
-              <w:t>concaténation, ...)</w:t>
+              <w:t xml:space="preserve"> sur l'une des valeurs de l'objet (somme, moyenne, concaténation, ...)</w:t>
             </w:r>
           </w:p>
         </w:tc>
@@ -28397,7 +28744,6 @@
                 <w:b w:val="0"/>
                 <w:color w:val="000000" w:themeColor="text1"/>
               </w:rPr>
-              <w:lastRenderedPageBreak/>
               <w:t xml:space="preserve">Map&lt;Client, Integer&gt; result = </w:t>
             </w:r>
             <w:proofErr w:type="gramStart"/>
@@ -29896,6 +30242,7 @@
               <w:pStyle w:val="E-Code"/>
             </w:pPr>
             <w:r>
+              <w:lastRenderedPageBreak/>
               <w:t xml:space="preserve">     public </w:t>
             </w:r>
             <w:proofErr w:type="gramStart"/>
@@ -29954,6 +30301,7 @@
               <w:rPr>
                 <w:i/>
               </w:rPr>
+              <w:lastRenderedPageBreak/>
               <w:t xml:space="preserve">Ex : </w:t>
             </w:r>
             <w:r>
@@ -29974,6 +30322,7 @@
               <w:rPr>
                 <w:i/>
               </w:rPr>
+              <w:lastRenderedPageBreak/>
               <w:t>class NbHabNegatifException extends E</w:t>
             </w:r>
             <w:r>
@@ -30070,10 +30419,15 @@
               <w:rPr>
                 <w:rStyle w:val="C-RemarqueCar"/>
               </w:rPr>
+              <w:lastRenderedPageBreak/>
               <w:t>Remarque :</w:t>
             </w:r>
             <w:r>
-              <w:t xml:space="preserve"> paramètre facultatif permet éventuellement de pouvoir donner une info sur la valeur qui pose problème</w:t>
+              <w:t xml:space="preserve"> paramètre facultatif permet éventuellement de pouvoir donner une info sur la </w:t>
+            </w:r>
+            <w:r>
+              <w:lastRenderedPageBreak/>
+              <w:t>valeur qui pose problème</w:t>
             </w:r>
           </w:p>
         </w:tc>
@@ -30089,6 +30443,7 @@
               <w:pStyle w:val="A-Important"/>
             </w:pPr>
             <w:r>
+              <w:lastRenderedPageBreak/>
               <w:t>throws   {</w:t>
             </w:r>
           </w:p>
@@ -30102,7 +30457,6 @@
               <w:pStyle w:val="A-Important"/>
             </w:pPr>
             <w:r>
-              <w:lastRenderedPageBreak/>
               <w:t xml:space="preserve">      throw</w:t>
             </w:r>
           </w:p>
@@ -30114,13 +30468,11 @@
           </w:tcPr>
           <w:p>
             <w:r>
-              <w:lastRenderedPageBreak/>
               <w:t>détection et capture d'une exception personnalisée</w:t>
             </w:r>
           </w:p>
           <w:p>
             <w:r>
-              <w:lastRenderedPageBreak/>
               <w:t>dans une méthode ou dans le constructeur d'une classe</w:t>
             </w:r>
           </w:p>
@@ -30141,7 +30493,6 @@
               <w:rPr>
                 <w:lang w:val="en-US"/>
               </w:rPr>
-              <w:lastRenderedPageBreak/>
               <w:t xml:space="preserve">pblic MaClasse(param) </w:t>
             </w:r>
             <w:r>
@@ -30189,7 +30540,6 @@
               <w:rPr>
                 <w:lang w:val="en-US"/>
               </w:rPr>
-              <w:lastRenderedPageBreak/>
               <w:t xml:space="preserve">          </w:t>
             </w:r>
             <w:r>
@@ -30270,7 +30620,6 @@
               <w:rPr>
                 <w:i/>
               </w:rPr>
-              <w:lastRenderedPageBreak/>
               <w:t xml:space="preserve">Ex : </w:t>
             </w:r>
             <w:r>
@@ -30323,14 +30672,7 @@
               <w:rPr>
                 <w:i/>
               </w:rPr>
-              <w:t xml:space="preserve">throws </w:t>
-            </w:r>
-            <w:r>
-              <w:rPr>
-                <w:i/>
-              </w:rPr>
-              <w:lastRenderedPageBreak/>
-              <w:t>NbHabNegatifException {</w:t>
+              <w:t>throws NbHabNegatifException {</w:t>
             </w:r>
           </w:p>
           <w:p>
@@ -30480,7 +30822,6 @@
               <w:rPr>
                 <w:rStyle w:val="B-AttentionCar"/>
               </w:rPr>
-              <w:lastRenderedPageBreak/>
               <w:t>ATTENTION :</w:t>
             </w:r>
             <w:r>
@@ -30506,7 +30847,6 @@
               <w:pStyle w:val="A-Important"/>
             </w:pPr>
             <w:r>
-              <w:lastRenderedPageBreak/>
               <w:t>try   catch</w:t>
             </w:r>
           </w:p>
@@ -31317,6 +31657,7 @@
               <w:jc w:val="center"/>
             </w:pPr>
             <w:r>
+              <w:lastRenderedPageBreak/>
               <w:t>.</w:t>
             </w:r>
             <w:proofErr w:type="gramStart"/>
@@ -31556,7 +31897,6 @@
               <w:jc w:val="center"/>
             </w:pPr>
             <w:r>
-              <w:lastRenderedPageBreak/>
               <w:t>.</w:t>
             </w:r>
             <w:proofErr w:type="gramStart"/>
@@ -33107,6 +33447,7 @@
               <w:pStyle w:val="A-Important"/>
             </w:pPr>
             <w:r>
+              <w:lastRenderedPageBreak/>
               <w:t>System</w:t>
             </w:r>
           </w:p>
@@ -33320,11 +33661,7 @@
           </w:tcPr>
           <w:p>
             <w:r>
-              <w:t xml:space="preserve">force le passage du ramasse-miète (Garbage Collector), cad MàJ la mémoire vive du prog et élimine les </w:t>
-            </w:r>
-            <w:r>
-              <w:lastRenderedPageBreak/>
-              <w:t>éléments innacessibles</w:t>
+              <w:t>force le passage du ramasse-miète (Garbage Collector), cad MàJ la mémoire vive du prog et élimine les éléments innacessibles</w:t>
             </w:r>
           </w:p>
         </w:tc>
@@ -33339,7 +33676,6 @@
             </w:pPr>
             <w:proofErr w:type="gramStart"/>
             <w:r>
-              <w:lastRenderedPageBreak/>
               <w:t>System.gc(</w:t>
             </w:r>
             <w:proofErr w:type="gramEnd"/>
@@ -35169,6 +35505,7 @@
               <w:rPr>
                 <w:lang w:val="en-US"/>
               </w:rPr>
+              <w:lastRenderedPageBreak/>
               <w:t>Duration.of(435, ChronoUnit.SECONDS);</w:t>
             </w:r>
           </w:p>
@@ -35239,6 +35576,7 @@
               <w:rPr>
                 <w:lang w:val="en-US"/>
               </w:rPr>
+              <w:lastRenderedPageBreak/>
               <w:t>Duration.ofMillis(50);</w:t>
             </w:r>
           </w:p>
@@ -35310,6 +35648,7 @@
               <w:rPr>
                 <w:lang w:val="en-US"/>
               </w:rPr>
+              <w:lastRenderedPageBreak/>
               <w:t>DateTimeFormatter</w:t>
             </w:r>
           </w:p>
@@ -35470,7 +35809,6 @@
               <w:rPr>
                 <w:lang w:val="en-US"/>
               </w:rPr>
-              <w:lastRenderedPageBreak/>
               <w:t>DateTimeFormatter FORMATTER = DateTimeFormatter</w:t>
             </w:r>
             <w:r>
@@ -35581,7 +35919,6 @@
               <w:rPr>
                 <w:lang w:val="en-US"/>
               </w:rPr>
-              <w:lastRenderedPageBreak/>
               <w:t xml:space="preserve">String dateFormatee = </w:t>
             </w:r>
             <w:r>
@@ -35861,7 +36198,6 @@
                       <w:b/>
                       <w:lang w:val="en-US"/>
                     </w:rPr>
-                    <w:lastRenderedPageBreak/>
                     <w:t>M</w:t>
                   </w:r>
                 </w:p>
@@ -38339,11 +38675,7 @@
             </w:r>
             <w:proofErr w:type="gramStart"/>
             <w:r>
-              <w:t>getAbsolutePat</w:t>
-            </w:r>
-            <w:r>
-              <w:lastRenderedPageBreak/>
-              <w:t>h(</w:t>
+              <w:t>getAbsolutePath(</w:t>
             </w:r>
             <w:proofErr w:type="gramEnd"/>
             <w:r>
@@ -38357,7 +38689,6 @@
           </w:tcPr>
           <w:p>
             <w:r>
-              <w:lastRenderedPageBreak/>
               <w:t>donne l'adresse complète de l'élément</w:t>
             </w:r>
           </w:p>
@@ -38405,11 +38736,7 @@
               <w:t>Remarque :</w:t>
             </w:r>
             <w:r>
-              <w:t xml:space="preserve"> donne adresse ou nom tel que défini lors </w:t>
-            </w:r>
-            <w:r>
-              <w:lastRenderedPageBreak/>
-              <w:t>de l'instanciation, même si fichier non trouvé !</w:t>
+              <w:t xml:space="preserve"> donne adresse ou nom tel que défini lors de l'instanciation, même si fichier non trouvé !</w:t>
             </w:r>
           </w:p>
         </w:tc>
@@ -38424,7 +38751,6 @@
               <w:pStyle w:val="A-Important"/>
             </w:pPr>
             <w:r>
-              <w:lastRenderedPageBreak/>
               <w:t>.</w:t>
             </w:r>
             <w:proofErr w:type="gramStart"/>
@@ -39544,6 +39870,7 @@
               </w:rPr>
             </w:pPr>
             <w:r>
+              <w:lastRenderedPageBreak/>
               <w:t xml:space="preserve">     </w:t>
             </w:r>
             <w:r>
@@ -39619,11 +39946,7 @@
               <w:pStyle w:val="E-Code"/>
             </w:pPr>
             <w:r>
-              <w:t xml:space="preserve">     //On referme les flux dans finally pour s'assurer que ces instructions soient bien accomplies même en </w:t>
-            </w:r>
-            <w:r>
-              <w:lastRenderedPageBreak/>
-              <w:t>cas d'exception !</w:t>
+              <w:t xml:space="preserve">     //On referme les flux dans finally pour s'assurer que ces instructions soient bien accomplies même en cas d'exception !</w:t>
             </w:r>
           </w:p>
           <w:p>
@@ -40052,7 +40375,11 @@
               <w:jc w:val="center"/>
             </w:pPr>
             <w:r>
-              <w:t>permet l'écriture des données placées en paramètre dans le fichier</w:t>
+              <w:t xml:space="preserve">permet l'écriture des données placées en </w:t>
+            </w:r>
+            <w:r>
+              <w:lastRenderedPageBreak/>
+              <w:t>paramètre dans le fichier</w:t>
             </w:r>
           </w:p>
         </w:tc>
@@ -40068,6 +40395,7 @@
             </w:pPr>
             <w:proofErr w:type="gramStart"/>
             <w:r>
+              <w:lastRenderedPageBreak/>
               <w:t>fos.write(</w:t>
             </w:r>
             <w:proofErr w:type="gramEnd"/>
@@ -40803,7 +41131,11 @@
               <w:t xml:space="preserve">   String str = "Ma chaine à sauvegarder</w:t>
             </w:r>
             <w:r>
-              <w:t xml:space="preserve"> \n dans un fichier.</w:t>
+              <w:t xml:space="preserve"> \n dans un </w:t>
+            </w:r>
+            <w:r>
+              <w:lastRenderedPageBreak/>
+              <w:t>fichier.</w:t>
             </w:r>
             <w:r>
               <w:t>";</w:t>
@@ -40886,7 +41218,6 @@
               <w:pStyle w:val="E-Code"/>
             </w:pPr>
             <w:r>
-              <w:lastRenderedPageBreak/>
               <w:t xml:space="preserve">      str += (char</w:t>
             </w:r>
             <w:proofErr w:type="gramStart"/>
@@ -41896,6 +42227,7 @@
               <w:rPr>
                 <w:lang w:val="en-US"/>
               </w:rPr>
+              <w:lastRenderedPageBreak/>
               <w:t>} catch (IOException e) {</w:t>
             </w:r>
           </w:p>
@@ -42048,7 +42380,6 @@
               <w:rPr>
                 <w:lang w:val="en-US"/>
               </w:rPr>
-              <w:lastRenderedPageBreak/>
               <w:t xml:space="preserve">               o</w:t>
             </w:r>
             <w:r>
@@ -42755,7 +43086,11 @@
               <w:pStyle w:val="A-Important"/>
             </w:pPr>
             <w:r>
-              <w:t>ObjectOutputStream</w:t>
+              <w:t>ObjectOutputS</w:t>
+            </w:r>
+            <w:r>
+              <w:lastRenderedPageBreak/>
+              <w:t>tream</w:t>
             </w:r>
           </w:p>
         </w:tc>
@@ -42766,7 +43101,12 @@
           </w:tcPr>
           <w:p>
             <w:r>
-              <w:t xml:space="preserve">objet de flux permettant d'écrire un objet dans un fichier = </w:t>
+              <w:lastRenderedPageBreak/>
+              <w:t xml:space="preserve">objet de flux permettant d'écrire un </w:t>
+            </w:r>
+            <w:r>
+              <w:lastRenderedPageBreak/>
+              <w:t xml:space="preserve">objet dans un fichier = </w:t>
             </w:r>
             <w:r>
               <w:rPr>
@@ -42797,6 +43137,7 @@
               <w:rPr>
                 <w:lang w:val="en-US"/>
               </w:rPr>
+              <w:lastRenderedPageBreak/>
               <w:t>oos = new ObjectOutputStream(</w:t>
             </w:r>
           </w:p>
@@ -42811,6 +43152,7 @@
               <w:rPr>
                 <w:lang w:val="en-US"/>
               </w:rPr>
+              <w:lastRenderedPageBreak/>
               <w:t xml:space="preserve">     new BufferedOutputStream(</w:t>
             </w:r>
           </w:p>
@@ -42928,6 +43270,7 @@
               <w:jc w:val="center"/>
             </w:pPr>
             <w:r>
+              <w:lastRenderedPageBreak/>
               <w:t>.</w:t>
             </w:r>
             <w:proofErr w:type="gramStart"/>
@@ -43120,6 +43463,7 @@
               <w:rPr>
                 <w:rStyle w:val="E-CodeGrasCar"/>
               </w:rPr>
+              <w:lastRenderedPageBreak/>
               <w:t>FileXxStream</w:t>
             </w:r>
             <w:r>
@@ -43186,7 +43530,15 @@
               <w:rPr>
                 <w:lang w:val="en-US"/>
               </w:rPr>
-              <w:t>fis = new FileInputStream(new File("monFichier.txt"));</w:t>
+              <w:lastRenderedPageBreak/>
+              <w:t xml:space="preserve">fis = new FileInputStream(new </w:t>
+            </w:r>
+            <w:r>
+              <w:rPr>
+                <w:lang w:val="en-US"/>
+              </w:rPr>
+              <w:lastRenderedPageBreak/>
+              <w:t>File("monFichier.txt"));</w:t>
             </w:r>
           </w:p>
           <w:p>
@@ -43258,7 +43610,6 @@
               <w:rPr>
                 <w:lang w:val="en-US"/>
               </w:rPr>
-              <w:lastRenderedPageBreak/>
               <w:t>ByteBuffer bBuff = ByteBuffer.allocate(size);</w:t>
             </w:r>
           </w:p>
@@ -43369,6 +43720,7 @@
               <w:pStyle w:val="A-Important"/>
             </w:pPr>
             <w:r>
+              <w:lastRenderedPageBreak/>
               <w:t>.</w:t>
             </w:r>
             <w:proofErr w:type="gramStart"/>
@@ -43452,7 +43804,6 @@
               <w:pStyle w:val="A-Important"/>
             </w:pPr>
             <w:r>
-              <w:lastRenderedPageBreak/>
               <w:t>XxxBuffer</w:t>
             </w:r>
           </w:p>
@@ -43543,7 +43894,6 @@
               <w:pStyle w:val="A-Important"/>
             </w:pPr>
             <w:r>
-              <w:lastRenderedPageBreak/>
               <w:t>.</w:t>
             </w:r>
             <w:proofErr w:type="gramStart"/>
@@ -44550,6 +44900,7 @@
               <w:pStyle w:val="E-Code"/>
             </w:pPr>
             <w:r>
+              <w:lastRenderedPageBreak/>
               <w:t xml:space="preserve">      </w:t>
             </w:r>
             <w:proofErr w:type="gramStart"/>
@@ -44660,6 +45011,7 @@
               <w:pStyle w:val="A-Important"/>
             </w:pPr>
             <w:r>
+              <w:lastRenderedPageBreak/>
               <w:t>XxxStream</w:t>
             </w:r>
           </w:p>
@@ -44695,14 +45047,7 @@
               <w:rPr>
                 <w:i/>
               </w:rPr>
-              <w:t xml:space="preserve"> afin </w:t>
-            </w:r>
-            <w:r>
-              <w:rPr>
-                <w:i/>
-              </w:rPr>
-              <w:lastRenderedPageBreak/>
-              <w:t xml:space="preserve">de ne pas à avoir à les femrmer manuellement dans un bloc </w:t>
+              <w:t xml:space="preserve"> afin de ne pas à avoir à les femrmer manuellement dans un bloc </w:t>
             </w:r>
             <w:r>
               <w:rPr>
@@ -44740,7 +45085,6 @@
               <w:pStyle w:val="E-Code"/>
             </w:pPr>
             <w:r>
-              <w:lastRenderedPageBreak/>
               <w:t xml:space="preserve">try (InputStream intup = </w:t>
             </w:r>
             <w:proofErr w:type="gramStart"/>
@@ -44763,7 +45107,6 @@
             </w:pPr>
             <w:proofErr w:type="gramStart"/>
             <w:r>
-              <w:lastRenderedPageBreak/>
               <w:t>try(</w:t>
             </w:r>
             <w:proofErr w:type="gramEnd"/>
@@ -44805,7 +45148,6 @@
               <w:pStyle w:val="A-Important"/>
             </w:pPr>
             <w:r>
-              <w:lastRenderedPageBreak/>
               <w:t>.</w:t>
             </w:r>
             <w:proofErr w:type="gramStart"/>
@@ -45787,7 +46129,11 @@
           </w:tcPr>
           <w:p>
             <w:r>
-              <w:t>interruption du thread pendant un temps défini</w:t>
+              <w:t xml:space="preserve">interruption du thread pendant un temps </w:t>
+            </w:r>
+            <w:r>
+              <w:lastRenderedPageBreak/>
+              <w:t>défini</w:t>
             </w:r>
           </w:p>
           <w:p/>
@@ -45813,6 +46159,7 @@
               <w:pStyle w:val="E-Code"/>
             </w:pPr>
             <w:r>
+              <w:lastRenderedPageBreak/>
               <w:t>try {</w:t>
             </w:r>
           </w:p>
@@ -45821,6 +46168,7 @@
               <w:pStyle w:val="E-Code"/>
             </w:pPr>
             <w:r>
+              <w:lastRenderedPageBreak/>
               <w:t xml:space="preserve">   Thread.sleep(1000);</w:t>
             </w:r>
           </w:p>
@@ -45882,7 +46230,11 @@
               <w:t>Rq :</w:t>
             </w:r>
             <w:r>
-              <w:t xml:space="preserve"> l’interruption du thread n’est pas toujours exactement la valeur indiquée et peut varier de </w:t>
+              <w:t xml:space="preserve"> l’interruption du thread n’est pas toujours </w:t>
+            </w:r>
+            <w:r>
+              <w:lastRenderedPageBreak/>
+              <w:t xml:space="preserve">exactement la valeur indiquée et peut varier de </w:t>
             </w:r>
             <w:r>
               <w:rPr>
@@ -45924,6 +46276,7 @@
               <w:pStyle w:val="A-Important"/>
             </w:pPr>
             <w:r>
+              <w:lastRenderedPageBreak/>
               <w:t xml:space="preserve">   synchronized</w:t>
             </w:r>
           </w:p>
@@ -45950,7 +46303,6 @@
               <w:rPr>
                 <w:rStyle w:val="E-CodeCar"/>
               </w:rPr>
-              <w:lastRenderedPageBreak/>
               <w:t>synchronized</w:t>
             </w:r>
           </w:p>
@@ -45966,7 +46318,6 @@
               <w:pStyle w:val="E-Code"/>
             </w:pPr>
             <w:r>
-              <w:lastRenderedPageBreak/>
               <w:t xml:space="preserve">public </w:t>
             </w:r>
             <w:r>
@@ -46036,11 +46387,7 @@
               <w:t xml:space="preserve"> synchronized</w:t>
             </w:r>
             <w:r>
-              <w:t xml:space="preserve"> sur la méthode en question oblige le thread à terminer son action sur l'objet avant d'autoriser le thread suivant à faire appel </w:t>
-            </w:r>
-            <w:r>
-              <w:lastRenderedPageBreak/>
-              <w:t>à cette méthode</w:t>
+              <w:t xml:space="preserve"> sur la méthode en question oblige le thread à terminer son action sur l'objet avant d'autoriser le thread suivant à faire appel à cette méthode</w:t>
             </w:r>
             <w:r>
               <w:t xml:space="preserve">. </w:t>
@@ -46804,6 +47151,7 @@
             </w:r>
             <w:proofErr w:type="gramStart"/>
             <w:r>
+              <w:lastRenderedPageBreak/>
               <w:t>monExecutor.invokeAll(</w:t>
             </w:r>
             <w:proofErr w:type="gramEnd"/>
@@ -46882,7 +47230,6 @@
               <w:pStyle w:val="E-Code"/>
             </w:pPr>
             <w:r>
-              <w:lastRenderedPageBreak/>
               <w:t>}</w:t>
             </w:r>
           </w:p>
@@ -47512,7 +47859,11 @@
               <w:t xml:space="preserve"> de N</w:t>
             </w:r>
             <w:r>
-              <w:t xml:space="preserve"> de threads paramétrables pour s'exécuter périodiquement ou après un délai spécifié</w:t>
+              <w:t xml:space="preserve"> de threads paramétrables pour s'exécuter </w:t>
+            </w:r>
+            <w:r>
+              <w:lastRenderedPageBreak/>
+              <w:t>périodiquement ou après un délai spécifié</w:t>
             </w:r>
           </w:p>
         </w:tc>
@@ -47527,6 +47878,7 @@
               <w:pStyle w:val="E-Code"/>
             </w:pPr>
             <w:r>
+              <w:lastRenderedPageBreak/>
               <w:t xml:space="preserve">SheduledExecutorService monExecutor = Executors. </w:t>
             </w:r>
             <w:r>
@@ -47541,6 +47893,7 @@
               <w:pStyle w:val="E-Code"/>
             </w:pPr>
             <w:r>
+              <w:lastRenderedPageBreak/>
               <w:t>try {</w:t>
             </w:r>
           </w:p>
@@ -47598,7 +47951,6 @@
               <w:pStyle w:val="E-Code"/>
             </w:pPr>
             <w:r>
-              <w:lastRenderedPageBreak/>
               <w:t xml:space="preserve">   List&lt;Callable&lt;MonObjet&gt;&gt; mesThreads = </w:t>
             </w:r>
             <w:proofErr w:type="gramStart"/>
@@ -48491,6 +48843,7 @@
           </w:p>
           <w:p>
             <w:r>
+              <w:lastRenderedPageBreak/>
               <w:t>utile dans le cas où le résultat des threads est nécéssaire au traitement dans la suite du processus principal</w:t>
             </w:r>
           </w:p>
@@ -48507,6 +48860,7 @@
             </w:pPr>
             <w:proofErr w:type="gramStart"/>
             <w:r>
+              <w:lastRenderedPageBreak/>
               <w:t>monExecutor.awaitTermination(</w:t>
             </w:r>
             <w:proofErr w:type="gramEnd"/>
@@ -48677,7 +49031,6 @@
               <w:pStyle w:val="A-Important"/>
             </w:pPr>
             <w:r>
-              <w:lastRenderedPageBreak/>
               <w:t>.</w:t>
             </w:r>
             <w:proofErr w:type="gramStart"/>
@@ -49786,6 +50139,7 @@
                       <w:sz w:val="22"/>
                       <w:lang w:eastAsia="fr-FR"/>
                     </w:rPr>
+                    <w:lastRenderedPageBreak/>
                     <w:t xml:space="preserve">%c </w:t>
                   </w:r>
                 </w:p>
@@ -50241,7 +50595,6 @@
                       <w:sz w:val="22"/>
                       <w:lang w:eastAsia="fr-FR"/>
                     </w:rPr>
-                    <w:lastRenderedPageBreak/>
                     <w:t xml:space="preserve">%h </w:t>
                   </w:r>
                 </w:p>
@@ -51154,6 +51507,7 @@
                       <w:sz w:val="22"/>
                       <w:lang w:eastAsia="fr-FR"/>
                     </w:rPr>
+                    <w:lastRenderedPageBreak/>
                     <w:t xml:space="preserve">%tB </w:t>
                   </w:r>
                 </w:p>
@@ -51592,7 +51946,6 @@
                       <w:sz w:val="22"/>
                       <w:lang w:eastAsia="fr-FR"/>
                     </w:rPr>
-                    <w:lastRenderedPageBreak/>
                     <w:t xml:space="preserve">%te </w:t>
                   </w:r>
                 </w:p>
@@ -53862,7 +54215,7 @@
         <v:path o:extrusionok="f" gradientshapeok="t" o:connecttype="rect"/>
         <o:lock v:ext="edit" aspectratio="t"/>
       </v:shapetype>
-      <v:shape id="_x0000_i1034" type="#_x0000_t75" style="width:11.35pt;height:11.35pt" o:bullet="t">
+      <v:shape id="_x0000_i1033" type="#_x0000_t75" style="width:11.35pt;height:11.35pt" o:bullet="t">
         <v:imagedata r:id="rId1" o:title="mso1266"/>
       </v:shape>
     </w:pict>

</xml_diff>

<commit_message>
ajoute meth util partitioningMap + JSONObject
</commit_message>
<xml_diff>
--- a/Java-Commandes.docx
+++ b/Java-Commandes.docx
@@ -747,7 +747,7 @@
           </w:tcPr>
           <w:p>
             <w:r>
-              <w:t>variable</w:t>
+              <w:t>attribut</w:t>
             </w:r>
           </w:p>
         </w:tc>
@@ -812,6 +812,8 @@
             <w:pPr>
               <w:jc w:val="center"/>
             </w:pPr>
+            <w:bookmarkStart w:id="0" w:name="_GoBack"/>
+            <w:bookmarkEnd w:id="0"/>
             <w:r>
               <w:t>accès dans et hors du package</w:t>
             </w:r>
@@ -1099,6 +1101,13 @@
                 <w:color w:val="FF0000"/>
               </w:rPr>
             </w:pPr>
+            <w:r>
+              <w:rPr>
+                <w:b/>
+                <w:color w:val="FF0000"/>
+              </w:rPr>
+              <w:t xml:space="preserve">   </w:t>
+            </w:r>
             <w:r>
               <w:rPr>
                 <w:b/>
@@ -25947,12 +25956,7 @@
               <w:t>)</w:t>
             </w:r>
             <w:r>
-              <w:t xml:space="preserve"> des objets qu'il co</w:t>
-            </w:r>
-            <w:bookmarkStart w:id="0" w:name="_GoBack"/>
-            <w:bookmarkEnd w:id="0"/>
-            <w:r>
-              <w:t>ntient, ou selon le comparateur en paramètre</w:t>
+              <w:t xml:space="preserve"> des objets qu'il contient, ou selon le comparateur en paramètre</w:t>
             </w:r>
           </w:p>
         </w:tc>
@@ -54485,7 +54489,7 @@
         <v:path o:extrusionok="f" gradientshapeok="t" o:connecttype="rect"/>
         <o:lock v:ext="edit" aspectratio="t"/>
       </v:shapetype>
-      <v:shape id="_x0000_i1028" type="#_x0000_t75" style="width:11.55pt;height:11.55pt" o:bullet="t">
+      <v:shape id="_x0000_i1027" type="#_x0000_t75" style="width:11.55pt;height:11.55pt" o:bullet="t">
         <v:imagedata r:id="rId1" o:title="mso1266"/>
       </v:shape>
     </w:pict>

</xml_diff>